<commit_message>
Update DeveloperGuide word docx
</commit_message>
<xml_diff>
--- a/docs/Developer Guide.docx
+++ b/docs/Developer Guide.docx
@@ -331,6 +331,7 @@
           <w:szCs w:val="22"/>
         </w:rPr>
       </w:pPr>
+      <w:proofErr w:type="spellStart"/>
       <w:r>
         <w:rPr>
           <w:rFonts w:ascii="Helvetica" w:hAnsi="Helvetica"/>
@@ -338,7 +339,37 @@
           <w:sz w:val="22"/>
           <w:szCs w:val="22"/>
         </w:rPr>
-        <w:t>TasKitty is an easy-to-use task manager designed specially for the average computer or laptop user who wants to keep track of their busy schedules. It is a Java desktop application that is perfect for keyboard lovers, as it implements a command-line interface in its GUI.</w:t>
+        <w:t>TasKitty</w:t>
+      </w:r>
+      <w:proofErr w:type="spellEnd"/>
+      <w:r>
+        <w:rPr>
+          <w:rFonts w:ascii="Helvetica" w:hAnsi="Helvetica"/>
+          <w:color w:val="000000"/>
+          <w:sz w:val="22"/>
+          <w:szCs w:val="22"/>
+        </w:rPr>
+        <w:t xml:space="preserve"> is an easy-to-use task manager designed </w:t>
+      </w:r>
+      <w:proofErr w:type="spellStart"/>
+      <w:r>
+        <w:rPr>
+          <w:rFonts w:ascii="Helvetica" w:hAnsi="Helvetica"/>
+          <w:color w:val="000000"/>
+          <w:sz w:val="22"/>
+          <w:szCs w:val="22"/>
+        </w:rPr>
+        <w:t>specially</w:t>
+      </w:r>
+      <w:proofErr w:type="spellEnd"/>
+      <w:r>
+        <w:rPr>
+          <w:rFonts w:ascii="Helvetica" w:hAnsi="Helvetica"/>
+          <w:color w:val="000000"/>
+          <w:sz w:val="22"/>
+          <w:szCs w:val="22"/>
+        </w:rPr>
+        <w:t xml:space="preserve"> for the average computer or laptop user who wants to keep track of their busy schedules. It is a Java desktop application that is perfect for keyboard lovers, as it implements a command-line interface in its GUI.</w:t>
       </w:r>
     </w:p>
     <w:p>
@@ -363,7 +394,67 @@
           <w:sz w:val="22"/>
           <w:szCs w:val="22"/>
         </w:rPr>
-        <w:t>This guide describes the design and implementation of TasKitty. It will help you understand how TasKitty works and how you can further contribute to its development. We have organised this guide into the 4 major components that make up the core functionality of TasKitty, so that you can have an overview of how these essential components are linked before reading further into the parts that make up each component respectively.</w:t>
+        <w:t xml:space="preserve">This guide describes the design and implementation of </w:t>
+      </w:r>
+      <w:proofErr w:type="spellStart"/>
+      <w:r>
+        <w:rPr>
+          <w:rFonts w:ascii="Helvetica" w:hAnsi="Helvetica"/>
+          <w:color w:val="000000"/>
+          <w:sz w:val="22"/>
+          <w:szCs w:val="22"/>
+        </w:rPr>
+        <w:t>TasKitty</w:t>
+      </w:r>
+      <w:proofErr w:type="spellEnd"/>
+      <w:r>
+        <w:rPr>
+          <w:rFonts w:ascii="Helvetica" w:hAnsi="Helvetica"/>
+          <w:color w:val="000000"/>
+          <w:sz w:val="22"/>
+          <w:szCs w:val="22"/>
+        </w:rPr>
+        <w:t xml:space="preserve">. It will help you understand how </w:t>
+      </w:r>
+      <w:proofErr w:type="spellStart"/>
+      <w:r>
+        <w:rPr>
+          <w:rFonts w:ascii="Helvetica" w:hAnsi="Helvetica"/>
+          <w:color w:val="000000"/>
+          <w:sz w:val="22"/>
+          <w:szCs w:val="22"/>
+        </w:rPr>
+        <w:t>TasKitty</w:t>
+      </w:r>
+      <w:proofErr w:type="spellEnd"/>
+      <w:r>
+        <w:rPr>
+          <w:rFonts w:ascii="Helvetica" w:hAnsi="Helvetica"/>
+          <w:color w:val="000000"/>
+          <w:sz w:val="22"/>
+          <w:szCs w:val="22"/>
+        </w:rPr>
+        <w:t xml:space="preserve"> works and how you can further contribute to its development. We have organised this guide into the 4 major components that make up the core functionality of </w:t>
+      </w:r>
+      <w:proofErr w:type="spellStart"/>
+      <w:r>
+        <w:rPr>
+          <w:rFonts w:ascii="Helvetica" w:hAnsi="Helvetica"/>
+          <w:color w:val="000000"/>
+          <w:sz w:val="22"/>
+          <w:szCs w:val="22"/>
+        </w:rPr>
+        <w:t>TasKitty</w:t>
+      </w:r>
+      <w:proofErr w:type="spellEnd"/>
+      <w:r>
+        <w:rPr>
+          <w:rFonts w:ascii="Helvetica" w:hAnsi="Helvetica"/>
+          <w:color w:val="000000"/>
+          <w:sz w:val="22"/>
+          <w:szCs w:val="22"/>
+        </w:rPr>
+        <w:t>, so that you can have an overview of how these essential components are linked before reading further into the parts that make up each component respectively.</w:t>
       </w:r>
     </w:p>
     <w:p>
@@ -390,6 +481,8 @@
         </w:rPr>
         <w:br w:type="page"/>
       </w:r>
+      <w:bookmarkStart w:id="0" w:name="_GoBack"/>
+      <w:bookmarkEnd w:id="0"/>
     </w:p>
     <w:p>
       <w:pPr>
@@ -547,7 +640,7 @@
                     </a:ln>
                     <a:extLst>
                       <a:ext uri="{53640926-AAD7-44d8-BBD7-CCE9431645EC}">
-                        <a14:shadowObscured xmlns:a14="http://schemas.microsoft.com/office/drawing/2010/main" xmlns:w="http://schemas.openxmlformats.org/wordprocessingml/2006/main" xmlns:w10="urn:schemas-microsoft-com:office:word" xmlns:v="urn:schemas-microsoft-com:vml" xmlns:o="urn:schemas-microsoft-com:office:office" xmlns=""/>
+                        <a14:shadowObscured xmlns="" xmlns:o="urn:schemas-microsoft-com:office:office" xmlns:v="urn:schemas-microsoft-com:vml" xmlns:w10="urn:schemas-microsoft-com:office:word" xmlns:w="http://schemas.openxmlformats.org/wordprocessingml/2006/main" xmlns:a14="http://schemas.microsoft.com/office/drawing/2010/main"/>
                       </a:ext>
                     </a:extLst>
                   </pic:spPr>
@@ -658,7 +751,39 @@
           <w:rFonts w:ascii="Helvetica" w:hAnsi="Helvetica"/>
           <w:b/>
         </w:rPr>
-        <w:t xml:space="preserve">e(fx)clipse </w:t>
+        <w:t>e(</w:t>
+      </w:r>
+      <w:proofErr w:type="spellStart"/>
+      <w:r>
+        <w:rPr>
+          <w:rFonts w:ascii="Helvetica" w:hAnsi="Helvetica"/>
+          <w:b/>
+        </w:rPr>
+        <w:t>fx</w:t>
+      </w:r>
+      <w:proofErr w:type="spellEnd"/>
+      <w:r>
+        <w:rPr>
+          <w:rFonts w:ascii="Helvetica" w:hAnsi="Helvetica"/>
+          <w:b/>
+        </w:rPr>
+        <w:t>)</w:t>
+      </w:r>
+      <w:proofErr w:type="spellStart"/>
+      <w:r>
+        <w:rPr>
+          <w:rFonts w:ascii="Helvetica" w:hAnsi="Helvetica"/>
+          <w:b/>
+        </w:rPr>
+        <w:t>clipse</w:t>
+      </w:r>
+      <w:proofErr w:type="spellEnd"/>
+      <w:r>
+        <w:rPr>
+          <w:rFonts w:ascii="Helvetica" w:hAnsi="Helvetica"/>
+          <w:b/>
+        </w:rPr>
+        <w:t xml:space="preserve"> </w:t>
       </w:r>
       <w:r>
         <w:rPr>
@@ -711,12 +836,37 @@
           <w:rFonts w:ascii="Helvetica" w:hAnsi="Helvetica"/>
         </w:rPr>
       </w:pPr>
+      <w:proofErr w:type="spellStart"/>
       <w:r>
         <w:rPr>
           <w:rFonts w:ascii="Helvetica" w:hAnsi="Helvetica"/>
           <w:b/>
         </w:rPr>
-        <w:t xml:space="preserve">Buildship Gradle Integration </w:t>
+        <w:t>Buildship</w:t>
+      </w:r>
+      <w:proofErr w:type="spellEnd"/>
+      <w:r>
+        <w:rPr>
+          <w:rFonts w:ascii="Helvetica" w:hAnsi="Helvetica"/>
+          <w:b/>
+        </w:rPr>
+        <w:t xml:space="preserve"> </w:t>
+      </w:r>
+      <w:proofErr w:type="spellStart"/>
+      <w:r>
+        <w:rPr>
+          <w:rFonts w:ascii="Helvetica" w:hAnsi="Helvetica"/>
+          <w:b/>
+        </w:rPr>
+        <w:t>Gradle</w:t>
+      </w:r>
+      <w:proofErr w:type="spellEnd"/>
+      <w:r>
+        <w:rPr>
+          <w:rFonts w:ascii="Helvetica" w:hAnsi="Helvetica"/>
+          <w:b/>
+        </w:rPr>
+        <w:t xml:space="preserve"> Integration </w:t>
       </w:r>
       <w:r>
         <w:rPr>
@@ -806,26 +956,74 @@
           <w:rFonts w:ascii="Helvetica" w:hAnsi="Helvetica"/>
           <w:b/>
         </w:rPr>
-        <w:t>e(fx)clipse</w:t>
-      </w:r>
-      <w:r>
-        <w:rPr>
-          <w:rFonts w:ascii="Helvetica" w:hAnsi="Helvetica"/>
-        </w:rPr>
-        <w:t xml:space="preserve"> and </w:t>
-      </w:r>
+        <w:t>e(</w:t>
+      </w:r>
+      <w:proofErr w:type="spellStart"/>
       <w:r>
         <w:rPr>
           <w:rFonts w:ascii="Helvetica" w:hAnsi="Helvetica"/>
           <w:b/>
         </w:rPr>
-        <w:t>buildship plugins</w:t>
-      </w:r>
+        <w:t>fx</w:t>
+      </w:r>
+      <w:proofErr w:type="spellEnd"/>
       <w:r>
         <w:rPr>
           <w:rFonts w:ascii="Helvetica" w:hAnsi="Helvetica"/>
-        </w:rPr>
-        <w:t xml:space="preserve"> as give in prerequites above)</w:t>
+          <w:b/>
+        </w:rPr>
+        <w:t>)</w:t>
+      </w:r>
+      <w:proofErr w:type="spellStart"/>
+      <w:r>
+        <w:rPr>
+          <w:rFonts w:ascii="Helvetica" w:hAnsi="Helvetica"/>
+          <w:b/>
+        </w:rPr>
+        <w:t>clipse</w:t>
+      </w:r>
+      <w:proofErr w:type="spellEnd"/>
+      <w:r>
+        <w:rPr>
+          <w:rFonts w:ascii="Helvetica" w:hAnsi="Helvetica"/>
+        </w:rPr>
+        <w:t xml:space="preserve"> and </w:t>
+      </w:r>
+      <w:proofErr w:type="spellStart"/>
+      <w:r>
+        <w:rPr>
+          <w:rFonts w:ascii="Helvetica" w:hAnsi="Helvetica"/>
+          <w:b/>
+        </w:rPr>
+        <w:t>buildship</w:t>
+      </w:r>
+      <w:proofErr w:type="spellEnd"/>
+      <w:r>
+        <w:rPr>
+          <w:rFonts w:ascii="Helvetica" w:hAnsi="Helvetica"/>
+          <w:b/>
+        </w:rPr>
+        <w:t xml:space="preserve"> plugins</w:t>
+      </w:r>
+      <w:r>
+        <w:rPr>
+          <w:rFonts w:ascii="Helvetica" w:hAnsi="Helvetica"/>
+        </w:rPr>
+        <w:t xml:space="preserve"> as give in </w:t>
+      </w:r>
+      <w:proofErr w:type="spellStart"/>
+      <w:r>
+        <w:rPr>
+          <w:rFonts w:ascii="Helvetica" w:hAnsi="Helvetica"/>
+        </w:rPr>
+        <w:t>prerequites</w:t>
+      </w:r>
+      <w:proofErr w:type="spellEnd"/>
+      <w:r>
+        <w:rPr>
+          <w:rFonts w:ascii="Helvetica" w:hAnsi="Helvetica"/>
+        </w:rPr>
+        <w:t xml:space="preserve"> above)</w:t>
       </w:r>
     </w:p>
     <w:p>
@@ -905,6 +1103,7 @@
         </w:rPr>
         <w:t>Click </w:t>
       </w:r>
+      <w:proofErr w:type="spellStart"/>
       <w:r>
         <w:rPr>
           <w:rFonts w:ascii="Courier" w:hAnsi="Courier" w:cs="Courier"/>
@@ -915,6 +1114,7 @@
         </w:rPr>
         <w:t>Gradle</w:t>
       </w:r>
+      <w:proofErr w:type="spellEnd"/>
       <w:r>
         <w:rPr>
           <w:rFonts w:ascii="Helvetica" w:eastAsia="Times New Roman" w:hAnsi="Helvetica" w:cs="Times New Roman"/>
@@ -923,6 +1123,7 @@
         </w:rPr>
         <w:t> &gt; </w:t>
       </w:r>
+      <w:proofErr w:type="spellStart"/>
       <w:r>
         <w:rPr>
           <w:rFonts w:ascii="Courier" w:hAnsi="Courier" w:cs="Courier"/>
@@ -931,16 +1132,9 @@
           <w:shd w:val="clear" w:color="auto" w:fill="F8F8F8"/>
           <w:lang w:val="en-SG"/>
         </w:rPr>
-        <w:t>Gradle Project</w:t>
-      </w:r>
-      <w:r>
-        <w:rPr>
-          <w:rFonts w:ascii="Helvetica" w:eastAsia="Times New Roman" w:hAnsi="Helvetica" w:cs="Times New Roman"/>
-          <w:color w:val="000000"/>
-          <w:lang w:val="en-SG"/>
-        </w:rPr>
-        <w:t> &gt; </w:t>
-      </w:r>
+        <w:t>Gradle</w:t>
+      </w:r>
+      <w:proofErr w:type="spellEnd"/>
       <w:r>
         <w:rPr>
           <w:rFonts w:ascii="Courier" w:hAnsi="Courier" w:cs="Courier"/>
@@ -949,7 +1143,7 @@
           <w:shd w:val="clear" w:color="auto" w:fill="F8F8F8"/>
           <w:lang w:val="en-SG"/>
         </w:rPr>
-        <w:t>Next</w:t>
+        <w:t xml:space="preserve"> Project</w:t>
       </w:r>
       <w:r>
         <w:rPr>
@@ -969,6 +1163,26 @@
         </w:rPr>
         <w:t>Next</w:t>
       </w:r>
+      <w:r>
+        <w:rPr>
+          <w:rFonts w:ascii="Helvetica" w:eastAsia="Times New Roman" w:hAnsi="Helvetica" w:cs="Times New Roman"/>
+          <w:color w:val="000000"/>
+          <w:lang w:val="en-SG"/>
+        </w:rPr>
+        <w:t> &gt; </w:t>
+      </w:r>
+      <w:proofErr w:type="spellStart"/>
+      <w:r>
+        <w:rPr>
+          <w:rFonts w:ascii="Courier" w:hAnsi="Courier" w:cs="Courier"/>
+          <w:color w:val="000000"/>
+          <w:bdr w:val="single" w:sz="6" w:space="0" w:color="EAEAEA" w:frame="1"/>
+          <w:shd w:val="clear" w:color="auto" w:fill="F8F8F8"/>
+          <w:lang w:val="en-SG"/>
+        </w:rPr>
+        <w:t>Next</w:t>
+      </w:r>
+      <w:proofErr w:type="spellEnd"/>
     </w:p>
     <w:p>
       <w:pPr>
@@ -1135,7 +1349,7 @@
                     </a:ln>
                     <a:extLst>
                       <a:ext uri="{53640926-AAD7-44d8-BBD7-CCE9431645EC}">
-                        <a14:shadowObscured xmlns:a14="http://schemas.microsoft.com/office/drawing/2010/main" xmlns:w="http://schemas.openxmlformats.org/wordprocessingml/2006/main" xmlns:w10="urn:schemas-microsoft-com:office:word" xmlns:v="urn:schemas-microsoft-com:vml" xmlns:o="urn:schemas-microsoft-com:office:office" xmlns=""/>
+                        <a14:shadowObscured xmlns="" xmlns:o="urn:schemas-microsoft-com:office:office" xmlns:v="urn:schemas-microsoft-com:vml" xmlns:w10="urn:schemas-microsoft-com:office:word" xmlns:w="http://schemas.openxmlformats.org/wordprocessingml/2006/main" xmlns:a14="http://schemas.microsoft.com/office/drawing/2010/main"/>
                       </a:ext>
                     </a:extLst>
                   </pic:spPr>
@@ -1156,26 +1370,58 @@
           <w:rFonts w:ascii="Helvetica" w:hAnsi="Helvetica"/>
           <w:color w:val="808080" w:themeColor="background1" w:themeShade="80"/>
         </w:rPr>
-        <w:t>If you are asked whether to ‘keep’ or ‘overwrite’ config files, choose to ‘keep’</w:t>
-      </w:r>
-    </w:p>
-    <w:p>
-      <w:pPr>
-        <w:pStyle w:val="ListParagraph"/>
-        <w:tabs>
-          <w:tab w:val="left" w:pos="221"/>
-        </w:tabs>
+        <w:t xml:space="preserve">If you are asked whether to ‘keep’ or ‘overwrite’ </w:t>
+      </w:r>
+      <w:proofErr w:type="spellStart"/>
+      <w:r>
         <w:rPr>
           <w:rFonts w:ascii="Helvetica" w:hAnsi="Helvetica"/>
           <w:color w:val="808080" w:themeColor="background1" w:themeShade="80"/>
         </w:rPr>
-      </w:pPr>
+        <w:t>config</w:t>
+      </w:r>
+      <w:proofErr w:type="spellEnd"/>
       <w:r>
         <w:rPr>
           <w:rFonts w:ascii="Helvetica" w:hAnsi="Helvetica"/>
           <w:color w:val="808080" w:themeColor="background1" w:themeShade="80"/>
         </w:rPr>
-        <w:t>Depending on your connection speed and server load, it can take up to 30 minutes for the set up to finish (This is because Gradle downloads library files from servers during the project set up process)</w:t>
+        <w:t xml:space="preserve"> files, choose to ‘keep’</w:t>
+      </w:r>
+    </w:p>
+    <w:p>
+      <w:pPr>
+        <w:pStyle w:val="ListParagraph"/>
+        <w:tabs>
+          <w:tab w:val="left" w:pos="221"/>
+        </w:tabs>
+        <w:rPr>
+          <w:rFonts w:ascii="Helvetica" w:hAnsi="Helvetica"/>
+          <w:color w:val="808080" w:themeColor="background1" w:themeShade="80"/>
+        </w:rPr>
+      </w:pPr>
+      <w:r>
+        <w:rPr>
+          <w:rFonts w:ascii="Helvetica" w:hAnsi="Helvetica"/>
+          <w:color w:val="808080" w:themeColor="background1" w:themeShade="80"/>
+        </w:rPr>
+        <w:t xml:space="preserve">Depending on your connection speed and server load, it can take up to 30 minutes for the set up to finish (This is because </w:t>
+      </w:r>
+      <w:proofErr w:type="spellStart"/>
+      <w:r>
+        <w:rPr>
+          <w:rFonts w:ascii="Helvetica" w:hAnsi="Helvetica"/>
+          <w:color w:val="808080" w:themeColor="background1" w:themeShade="80"/>
+        </w:rPr>
+        <w:t>Gradle</w:t>
+      </w:r>
+      <w:proofErr w:type="spellEnd"/>
+      <w:r>
+        <w:rPr>
+          <w:rFonts w:ascii="Helvetica" w:hAnsi="Helvetica"/>
+          <w:color w:val="808080" w:themeColor="background1" w:themeShade="80"/>
+        </w:rPr>
+        <w:t xml:space="preserve"> downloads library files from servers during the project set up process)</w:t>
       </w:r>
     </w:p>
     <w:p>
@@ -1240,6 +1486,7 @@
           <w:sz w:val="36"/>
           <w:szCs w:val="36"/>
         </w:rPr>
+        <w:lastRenderedPageBreak/>
         <w:t>Design</w:t>
       </w:r>
     </w:p>
@@ -1388,7 +1635,21 @@
         <w:rPr>
           <w:rFonts w:ascii="Helvetica" w:hAnsi="Helvetica"/>
         </w:rPr>
-        <w:t>Figure 1 above shows the High Level Architecture Diagram. It explains the high-level design of TasKitty. Given below is a quick overview of each component.</w:t>
+        <w:t xml:space="preserve">Figure 1 above shows the High Level Architecture Diagram. It explains the high-level design of </w:t>
+      </w:r>
+      <w:proofErr w:type="spellStart"/>
+      <w:r>
+        <w:rPr>
+          <w:rFonts w:ascii="Helvetica" w:hAnsi="Helvetica"/>
+        </w:rPr>
+        <w:t>TasKitty</w:t>
+      </w:r>
+      <w:proofErr w:type="spellEnd"/>
+      <w:r>
+        <w:rPr>
+          <w:rFonts w:ascii="Helvetica" w:hAnsi="Helvetica"/>
+        </w:rPr>
+        <w:t>. Given below is a quick overview of each component.</w:t>
       </w:r>
     </w:p>
     <w:p>
@@ -1432,6 +1693,7 @@
         <w:t> has only one class called </w:t>
       </w:r>
       <w:hyperlink r:id="rId10" w:history="1">
+        <w:proofErr w:type="spellStart"/>
         <w:r>
           <w:rPr>
             <w:rFonts w:ascii="Courier" w:hAnsi="Courier" w:cs="Courier"/>
@@ -1443,6 +1705,7 @@
           </w:rPr>
           <w:t>MainApp</w:t>
         </w:r>
+        <w:proofErr w:type="spellEnd"/>
       </w:hyperlink>
       <w:r>
         <w:rPr>
@@ -1502,7 +1765,25 @@
           <w:color w:val="000000"/>
           <w:lang w:val="en-SG"/>
         </w:rPr>
-        <w:t>shutting down the components and invoking the cleanup method where necessary at shut down.</w:t>
+        <w:t xml:space="preserve">shutting down the components and invoking the </w:t>
+      </w:r>
+      <w:proofErr w:type="spellStart"/>
+      <w:r>
+        <w:rPr>
+          <w:rFonts w:ascii="Helvetica" w:hAnsi="Helvetica" w:cs="Times New Roman"/>
+          <w:color w:val="000000"/>
+          <w:lang w:val="en-SG"/>
+        </w:rPr>
+        <w:t>cleanup</w:t>
+      </w:r>
+      <w:proofErr w:type="spellEnd"/>
+      <w:r>
+        <w:rPr>
+          <w:rFonts w:ascii="Helvetica" w:hAnsi="Helvetica" w:cs="Times New Roman"/>
+          <w:color w:val="000000"/>
+          <w:lang w:val="en-SG"/>
+        </w:rPr>
+        <w:t xml:space="preserve"> method where necessary at shut down.</w:t>
       </w:r>
     </w:p>
     <w:p>
@@ -1579,6 +1860,7 @@
           <w:lang w:val="en-SG"/>
         </w:rPr>
       </w:pPr>
+      <w:proofErr w:type="spellStart"/>
       <w:r>
         <w:rPr>
           <w:rFonts w:ascii="Courier" w:hAnsi="Courier" w:cs="Courier"/>
@@ -1589,6 +1871,7 @@
         </w:rPr>
         <w:t>EventsCentre</w:t>
       </w:r>
+      <w:proofErr w:type="spellEnd"/>
       <w:r>
         <w:rPr>
           <w:rFonts w:ascii="Helvetica" w:hAnsi="Helvetica" w:cs="Times New Roman"/>
@@ -1624,15 +1907,35 @@
           <w:color w:val="000000"/>
           <w:lang w:val="en-SG"/>
         </w:rPr>
-        <w:t>Event Driven</w:t>
-      </w:r>
+        <w:t xml:space="preserve">Event </w:t>
+      </w:r>
+      <w:proofErr w:type="spellStart"/>
       <w:r>
         <w:rPr>
           <w:rFonts w:ascii="Helvetica" w:hAnsi="Helvetica" w:cs="Times New Roman"/>
-          <w:color w:val="000000"/>
-          <w:lang w:val="en-SG"/>
-        </w:rPr>
-        <w:t xml:space="preserve">design). </w:t>
+          <w:i/>
+          <w:iCs/>
+          <w:color w:val="000000"/>
+          <w:lang w:val="en-SG"/>
+        </w:rPr>
+        <w:t>Driven</w:t>
+      </w:r>
+      <w:r>
+        <w:rPr>
+          <w:rFonts w:ascii="Helvetica" w:hAnsi="Helvetica" w:cs="Times New Roman"/>
+          <w:color w:val="000000"/>
+          <w:lang w:val="en-SG"/>
+        </w:rPr>
+        <w:t>design</w:t>
+      </w:r>
+      <w:proofErr w:type="spellEnd"/>
+      <w:r>
+        <w:rPr>
+          <w:rFonts w:ascii="Helvetica" w:hAnsi="Helvetica" w:cs="Times New Roman"/>
+          <w:color w:val="000000"/>
+          <w:lang w:val="en-SG"/>
+        </w:rPr>
+        <w:t xml:space="preserve">). </w:t>
       </w:r>
     </w:p>
     <w:p>
@@ -1652,6 +1955,7 @@
           <w:lang w:val="en-SG"/>
         </w:rPr>
       </w:pPr>
+      <w:proofErr w:type="spellStart"/>
       <w:r>
         <w:rPr>
           <w:rFonts w:ascii="Courier" w:hAnsi="Courier" w:cs="Courier"/>
@@ -1662,6 +1966,7 @@
         </w:rPr>
         <w:t>LogsCenter</w:t>
       </w:r>
+      <w:proofErr w:type="spellEnd"/>
       <w:r>
         <w:rPr>
           <w:rFonts w:ascii="Helvetica" w:hAnsi="Helvetica" w:cs="Times New Roman"/>
@@ -1954,6 +2259,7 @@
         </w:rPr>
         <w:t> in an </w:t>
       </w:r>
+      <w:proofErr w:type="spellStart"/>
       <w:r>
         <w:rPr>
           <w:rFonts w:ascii="Courier" w:hAnsi="Courier" w:cs="Courier"/>
@@ -1970,7 +2276,16 @@
           <w:color w:val="000000"/>
           <w:lang w:val="en-SG"/>
         </w:rPr>
-        <w:t>with the sa</w:t>
+        <w:t>with</w:t>
+      </w:r>
+      <w:proofErr w:type="spellEnd"/>
+      <w:r>
+        <w:rPr>
+          <w:rFonts w:ascii="Helvetica" w:hAnsi="Helvetica" w:cs="Times New Roman"/>
+          <w:color w:val="000000"/>
+          <w:lang w:val="en-SG"/>
+        </w:rPr>
+        <w:t xml:space="preserve"> the sa</w:t>
       </w:r>
       <w:r>
         <w:rPr>
@@ -2057,6 +2372,7 @@
         <w:rPr>
           <w:rFonts w:ascii="Helvetica" w:hAnsi="Helvetica"/>
         </w:rPr>
+        <w:lastRenderedPageBreak/>
         <w:tab/>
       </w:r>
       <w:r>
@@ -2542,7 +2858,7 @@
                     </a:ln>
                     <a:extLst>
                       <a:ext uri="{53640926-AAD7-44d8-BBD7-CCE9431645EC}">
-                        <a14:shadowObscured xmlns:a14="http://schemas.microsoft.com/office/drawing/2010/main" xmlns:w="http://schemas.openxmlformats.org/wordprocessingml/2006/main" xmlns:w10="urn:schemas-microsoft-com:office:word" xmlns:v="urn:schemas-microsoft-com:vml" xmlns:o="urn:schemas-microsoft-com:office:office" xmlns=""/>
+                        <a14:shadowObscured xmlns="" xmlns:o="urn:schemas-microsoft-com:office:office" xmlns:v="urn:schemas-microsoft-com:vml" xmlns:w10="urn:schemas-microsoft-com:office:word" xmlns:w="http://schemas.openxmlformats.org/wordprocessingml/2006/main" xmlns:a14="http://schemas.microsoft.com/office/drawing/2010/main"/>
                       </a:ext>
                     </a:extLst>
                   </pic:spPr>
@@ -2584,6 +2900,7 @@
         </w:rPr>
         <w:t> simply raises a </w:t>
       </w:r>
+      <w:proofErr w:type="spellStart"/>
       <w:r>
         <w:rPr>
           <w:rFonts w:ascii="Courier" w:hAnsi="Courier" w:cs="Courier"/>
@@ -2594,6 +2911,7 @@
         </w:rPr>
         <w:t>TaskManagerChangedEvent</w:t>
       </w:r>
+      <w:proofErr w:type="spellEnd"/>
       <w:r>
         <w:rPr>
           <w:rFonts w:ascii="Helvetica" w:eastAsia="Times New Roman" w:hAnsi="Helvetica" w:cs="Times New Roman"/>
@@ -2601,7 +2919,27 @@
           <w:shd w:val="clear" w:color="auto" w:fill="FFFFFF"/>
           <w:lang w:val="en-SG"/>
         </w:rPr>
-        <w:t> when the TaskManager data are changed, instead of asking the </w:t>
+        <w:t xml:space="preserve"> when the </w:t>
+      </w:r>
+      <w:proofErr w:type="spellStart"/>
+      <w:r>
+        <w:rPr>
+          <w:rFonts w:ascii="Helvetica" w:eastAsia="Times New Roman" w:hAnsi="Helvetica" w:cs="Times New Roman"/>
+          <w:color w:val="777777"/>
+          <w:shd w:val="clear" w:color="auto" w:fill="FFFFFF"/>
+          <w:lang w:val="en-SG"/>
+        </w:rPr>
+        <w:t>TaskManager</w:t>
+      </w:r>
+      <w:proofErr w:type="spellEnd"/>
+      <w:r>
+        <w:rPr>
+          <w:rFonts w:ascii="Helvetica" w:eastAsia="Times New Roman" w:hAnsi="Helvetica" w:cs="Times New Roman"/>
+          <w:color w:val="777777"/>
+          <w:shd w:val="clear" w:color="auto" w:fill="FFFFFF"/>
+          <w:lang w:val="en-SG"/>
+        </w:rPr>
+        <w:t xml:space="preserve"> data are changed, instead of asking the </w:t>
       </w:r>
       <w:r>
         <w:rPr>
@@ -2655,6 +2993,7 @@
         <w:rPr>
           <w:rFonts w:ascii="Helvetica" w:hAnsi="Helvetica"/>
         </w:rPr>
+        <w:lastRenderedPageBreak/>
         <w:tab/>
       </w:r>
       <w:r>
@@ -2802,6 +3141,7 @@
         </w:rPr>
         <w:t>Figure 4 above shows how the </w:t>
       </w:r>
+      <w:proofErr w:type="spellStart"/>
       <w:r>
         <w:rPr>
           <w:rFonts w:ascii="Courier" w:hAnsi="Courier" w:cs="Courier"/>
@@ -2812,6 +3152,7 @@
         </w:rPr>
         <w:t>EventsCenter</w:t>
       </w:r>
+      <w:proofErr w:type="spellEnd"/>
       <w:r>
         <w:rPr>
           <w:rFonts w:ascii="Helvetica" w:hAnsi="Helvetica" w:cs="Times New Roman"/>
@@ -2911,7 +3252,7 @@
                     </a:ln>
                     <a:extLst>
                       <a:ext uri="{53640926-AAD7-44d8-BBD7-CCE9431645EC}">
-                        <a14:shadowObscured xmlns:a14="http://schemas.microsoft.com/office/drawing/2010/main" xmlns:w="http://schemas.openxmlformats.org/wordprocessingml/2006/main" xmlns:w10="urn:schemas-microsoft-com:office:word" xmlns:v="urn:schemas-microsoft-com:vml" xmlns:o="urn:schemas-microsoft-com:office:office" xmlns=""/>
+                        <a14:shadowObscured xmlns="" xmlns:o="urn:schemas-microsoft-com:office:office" xmlns:v="urn:schemas-microsoft-com:vml" xmlns:w10="urn:schemas-microsoft-com:office:word" xmlns:w="http://schemas.openxmlformats.org/wordprocessingml/2006/main" xmlns:a14="http://schemas.microsoft.com/office/drawing/2010/main"/>
                       </a:ext>
                     </a:extLst>
                   </pic:spPr>
@@ -2935,6 +3276,7 @@
         </w:rPr>
         <w:t>Note how the event is propagated through the </w:t>
       </w:r>
+      <w:proofErr w:type="spellStart"/>
       <w:r>
         <w:rPr>
           <w:rFonts w:ascii="Courier" w:hAnsi="Courier" w:cs="Courier"/>
@@ -2945,6 +3287,7 @@
         </w:rPr>
         <w:t>EventsCenter</w:t>
       </w:r>
+      <w:proofErr w:type="spellEnd"/>
       <w:r>
         <w:rPr>
           <w:rFonts w:ascii="Helvetica" w:hAnsi="Helvetica" w:cs="Times New Roman"/>
@@ -3074,6 +3417,7 @@
           <w:sz w:val="28"/>
           <w:szCs w:val="28"/>
         </w:rPr>
+        <w:lastRenderedPageBreak/>
         <w:t>UI Component</w:t>
       </w:r>
     </w:p>
@@ -3246,6 +3590,7 @@
         <w:br/>
         <w:t>The UI consists of a </w:t>
       </w:r>
+      <w:proofErr w:type="spellStart"/>
       <w:r>
         <w:rPr>
           <w:rFonts w:ascii="Courier" w:hAnsi="Courier" w:cs="Courier"/>
@@ -3256,13 +3601,23 @@
         </w:rPr>
         <w:t>MainWindow</w:t>
       </w:r>
+      <w:proofErr w:type="spellEnd"/>
       <w:r>
         <w:rPr>
           <w:rFonts w:ascii="Helvetica" w:hAnsi="Helvetica" w:cs="Times New Roman"/>
           <w:color w:val="000000"/>
           <w:lang w:val="en-SG"/>
         </w:rPr>
-        <w:t> that is made up of parts e.g.</w:t>
+        <w:t xml:space="preserve"> that is made up of parts </w:t>
+      </w:r>
+      <w:proofErr w:type="spellStart"/>
+      <w:r>
+        <w:rPr>
+          <w:rFonts w:ascii="Helvetica" w:hAnsi="Helvetica" w:cs="Times New Roman"/>
+          <w:color w:val="000000"/>
+          <w:lang w:val="en-SG"/>
+        </w:rPr>
+        <w:t>e.g.</w:t>
       </w:r>
       <w:r>
         <w:rPr>
@@ -3274,6 +3629,7 @@
         </w:rPr>
         <w:t>CommandBox</w:t>
       </w:r>
+      <w:proofErr w:type="spellEnd"/>
       <w:r>
         <w:rPr>
           <w:rFonts w:ascii="Helvetica" w:hAnsi="Helvetica" w:cs="Times New Roman"/>
@@ -3282,6 +3638,7 @@
         </w:rPr>
         <w:t>, </w:t>
       </w:r>
+      <w:proofErr w:type="spellStart"/>
       <w:r>
         <w:rPr>
           <w:rFonts w:ascii="Courier" w:hAnsi="Courier" w:cs="Courier"/>
@@ -3292,6 +3649,7 @@
         </w:rPr>
         <w:t>ResultDisplay</w:t>
       </w:r>
+      <w:proofErr w:type="spellEnd"/>
       <w:r>
         <w:rPr>
           <w:rFonts w:ascii="Helvetica" w:hAnsi="Helvetica" w:cs="Times New Roman"/>
@@ -3300,6 +3658,7 @@
         </w:rPr>
         <w:t>, </w:t>
       </w:r>
+      <w:proofErr w:type="spellStart"/>
       <w:r>
         <w:rPr>
           <w:rFonts w:ascii="Courier" w:hAnsi="Courier" w:cs="Courier"/>
@@ -3328,6 +3687,7 @@
         </w:rPr>
         <w:t>StatusBarFooter</w:t>
       </w:r>
+      <w:proofErr w:type="spellEnd"/>
       <w:r>
         <w:rPr>
           <w:rFonts w:ascii="Helvetica" w:hAnsi="Helvetica" w:cs="Times New Roman"/>
@@ -3336,6 +3696,7 @@
         </w:rPr>
         <w:t>, </w:t>
       </w:r>
+      <w:proofErr w:type="spellStart"/>
       <w:r>
         <w:rPr>
           <w:rFonts w:ascii="Courier" w:hAnsi="Courier" w:cs="Courier"/>
@@ -3346,6 +3707,7 @@
         </w:rPr>
         <w:t>EventsListPanel</w:t>
       </w:r>
+      <w:proofErr w:type="spellEnd"/>
       <w:r>
         <w:rPr>
           <w:rFonts w:ascii="Helvetica" w:hAnsi="Helvetica" w:cs="Times New Roman"/>
@@ -3354,6 +3716,7 @@
         </w:rPr>
         <w:t> etc. All these, including the </w:t>
       </w:r>
+      <w:proofErr w:type="spellStart"/>
       <w:r>
         <w:rPr>
           <w:rFonts w:ascii="Courier" w:hAnsi="Courier" w:cs="Courier"/>
@@ -3364,6 +3727,7 @@
         </w:rPr>
         <w:t>MainWindow</w:t>
       </w:r>
+      <w:proofErr w:type="spellEnd"/>
       <w:r>
         <w:rPr>
           <w:rFonts w:ascii="Helvetica" w:hAnsi="Helvetica" w:cs="Times New Roman"/>
@@ -3372,6 +3736,7 @@
         </w:rPr>
         <w:t>, inherit from the abstract </w:t>
       </w:r>
+      <w:proofErr w:type="spellStart"/>
       <w:r>
         <w:rPr>
           <w:rFonts w:ascii="Courier" w:hAnsi="Courier" w:cs="Courier"/>
@@ -3388,8 +3753,18 @@
           <w:color w:val="000000"/>
           <w:lang w:val="en-SG"/>
         </w:rPr>
-        <w:t>class and they can be loaded using the </w:t>
-      </w:r>
+        <w:t>class</w:t>
+      </w:r>
+      <w:proofErr w:type="spellEnd"/>
+      <w:r>
+        <w:rPr>
+          <w:rFonts w:ascii="Helvetica" w:hAnsi="Helvetica" w:cs="Times New Roman"/>
+          <w:color w:val="000000"/>
+          <w:lang w:val="en-SG"/>
+        </w:rPr>
+        <w:t xml:space="preserve"> and they can be loaded using the </w:t>
+      </w:r>
+      <w:proofErr w:type="spellStart"/>
       <w:r>
         <w:rPr>
           <w:rFonts w:ascii="Courier" w:hAnsi="Courier" w:cs="Courier"/>
@@ -3400,6 +3775,7 @@
         </w:rPr>
         <w:t>UiPartLoader</w:t>
       </w:r>
+      <w:proofErr w:type="spellEnd"/>
       <w:r>
         <w:rPr>
           <w:rFonts w:ascii="Helvetica" w:hAnsi="Helvetica" w:cs="Times New Roman"/>
@@ -3425,8 +3801,27 @@
           <w:lang w:val="en-SG"/>
         </w:rPr>
         <w:br/>
-        <w:t>The MainWindow also depends on the abstract class </w:t>
-      </w:r>
+        <w:t xml:space="preserve">The </w:t>
+      </w:r>
+      <w:proofErr w:type="spellStart"/>
+      <w:r>
+        <w:rPr>
+          <w:rFonts w:ascii="Helvetica" w:hAnsi="Helvetica" w:cs="Times New Roman"/>
+          <w:color w:val="000000"/>
+          <w:lang w:val="en-SG"/>
+        </w:rPr>
+        <w:t>MainWindow</w:t>
+      </w:r>
+      <w:proofErr w:type="spellEnd"/>
+      <w:r>
+        <w:rPr>
+          <w:rFonts w:ascii="Helvetica" w:hAnsi="Helvetica" w:cs="Times New Roman"/>
+          <w:color w:val="000000"/>
+          <w:lang w:val="en-SG"/>
+        </w:rPr>
+        <w:t xml:space="preserve"> also depends on the abstract class </w:t>
+      </w:r>
+      <w:proofErr w:type="spellStart"/>
       <w:r>
         <w:rPr>
           <w:rFonts w:ascii="Courier" w:hAnsi="Courier" w:cs="Courier"/>
@@ -3437,6 +3832,7 @@
         </w:rPr>
         <w:t>TaskListPanel</w:t>
       </w:r>
+      <w:proofErr w:type="spellEnd"/>
       <w:r>
         <w:rPr>
           <w:rFonts w:ascii="Helvetica" w:hAnsi="Helvetica" w:cs="Times New Roman"/>
@@ -3445,6 +3841,7 @@
         </w:rPr>
         <w:t> to load the 3 inherited classes: </w:t>
       </w:r>
+      <w:proofErr w:type="spellStart"/>
       <w:r>
         <w:rPr>
           <w:rFonts w:ascii="Courier" w:hAnsi="Courier" w:cs="Courier"/>
@@ -3455,6 +3852,7 @@
         </w:rPr>
         <w:t>TodoListPanel</w:t>
       </w:r>
+      <w:proofErr w:type="spellEnd"/>
       <w:r>
         <w:rPr>
           <w:rFonts w:ascii="Helvetica" w:hAnsi="Helvetica" w:cs="Times New Roman"/>
@@ -3463,6 +3861,7 @@
         </w:rPr>
         <w:t>, </w:t>
       </w:r>
+      <w:proofErr w:type="spellStart"/>
       <w:r>
         <w:rPr>
           <w:rFonts w:ascii="Courier" w:hAnsi="Courier" w:cs="Courier"/>
@@ -3473,6 +3872,7 @@
         </w:rPr>
         <w:t>DeadlineListPanel</w:t>
       </w:r>
+      <w:proofErr w:type="spellEnd"/>
       <w:r>
         <w:rPr>
           <w:rFonts w:ascii="Helvetica" w:hAnsi="Helvetica" w:cs="Times New Roman"/>
@@ -3481,6 +3881,7 @@
         </w:rPr>
         <w:t>, and </w:t>
       </w:r>
+      <w:proofErr w:type="spellStart"/>
       <w:r>
         <w:rPr>
           <w:rFonts w:ascii="Courier" w:hAnsi="Courier" w:cs="Courier"/>
@@ -3491,6 +3892,7 @@
         </w:rPr>
         <w:t>EventListPanel</w:t>
       </w:r>
+      <w:proofErr w:type="spellEnd"/>
       <w:r>
         <w:rPr>
           <w:rFonts w:ascii="Helvetica" w:hAnsi="Helvetica" w:cs="Times New Roman"/>
@@ -3534,7 +3936,25 @@
           <w:color w:val="000000"/>
           <w:lang w:val="en-SG"/>
         </w:rPr>
-        <w:t> component uses JavaFx UI framework. The layouts of these UI parts are defined in matching </w:t>
+        <w:t xml:space="preserve"> component uses </w:t>
+      </w:r>
+      <w:proofErr w:type="spellStart"/>
+      <w:r>
+        <w:rPr>
+          <w:rFonts w:ascii="Helvetica" w:hAnsi="Helvetica" w:cs="Times New Roman"/>
+          <w:color w:val="000000"/>
+          <w:lang w:val="en-SG"/>
+        </w:rPr>
+        <w:t>JavaFx</w:t>
+      </w:r>
+      <w:proofErr w:type="spellEnd"/>
+      <w:r>
+        <w:rPr>
+          <w:rFonts w:ascii="Helvetica" w:hAnsi="Helvetica" w:cs="Times New Roman"/>
+          <w:color w:val="000000"/>
+          <w:lang w:val="en-SG"/>
+        </w:rPr>
+        <w:t xml:space="preserve"> UI framework. The layouts of these UI parts are defined in matching </w:t>
       </w:r>
       <w:r>
         <w:rPr>
@@ -3544,32 +3964,9 @@
           <w:shd w:val="clear" w:color="auto" w:fill="F8F8F8"/>
           <w:lang w:val="en-SG"/>
         </w:rPr>
-        <w:t>.fxml</w:t>
-      </w:r>
-      <w:r>
-        <w:rPr>
-          <w:rFonts w:ascii="Helvetica" w:hAnsi="Helvetica" w:cs="Times New Roman"/>
-          <w:color w:val="000000"/>
-          <w:lang w:val="en-SG"/>
-        </w:rPr>
-        <w:t> </w:t>
-      </w:r>
-      <w:r>
-        <w:rPr>
-          <w:rFonts w:ascii="Helvetica" w:hAnsi="Helvetica" w:cs="Times New Roman"/>
-          <w:color w:val="000000"/>
-          <w:lang w:val="en-SG"/>
-        </w:rPr>
-        <w:t>files that are in the</w:t>
-      </w:r>
-      <w:r>
-        <w:rPr>
-          <w:rFonts w:ascii="Helvetica" w:hAnsi="Helvetica" w:cs="Times New Roman"/>
-          <w:color w:val="000000"/>
-          <w:lang w:val="en-SG"/>
-        </w:rPr>
-        <w:t> </w:t>
-      </w:r>
+        <w:t>.</w:t>
+      </w:r>
+      <w:proofErr w:type="spellStart"/>
       <w:r>
         <w:rPr>
           <w:rFonts w:ascii="Courier" w:hAnsi="Courier" w:cs="Courier"/>
@@ -3578,14 +3975,61 @@
           <w:shd w:val="clear" w:color="auto" w:fill="F8F8F8"/>
           <w:lang w:val="en-SG"/>
         </w:rPr>
-        <w:t>src/main/resources/view</w:t>
-      </w:r>
+        <w:t>fxml</w:t>
+      </w:r>
+      <w:proofErr w:type="spellEnd"/>
       <w:r>
         <w:rPr>
           <w:rFonts w:ascii="Helvetica" w:hAnsi="Helvetica" w:cs="Times New Roman"/>
           <w:color w:val="000000"/>
           <w:lang w:val="en-SG"/>
         </w:rPr>
+        <w:t> </w:t>
+      </w:r>
+      <w:r>
+        <w:rPr>
+          <w:rFonts w:ascii="Helvetica" w:hAnsi="Helvetica" w:cs="Times New Roman"/>
+          <w:color w:val="000000"/>
+          <w:lang w:val="en-SG"/>
+        </w:rPr>
+        <w:t>files that are in the</w:t>
+      </w:r>
+      <w:r>
+        <w:rPr>
+          <w:rFonts w:ascii="Helvetica" w:hAnsi="Helvetica" w:cs="Times New Roman"/>
+          <w:color w:val="000000"/>
+          <w:lang w:val="en-SG"/>
+        </w:rPr>
+        <w:t> </w:t>
+      </w:r>
+      <w:proofErr w:type="spellStart"/>
+      <w:r>
+        <w:rPr>
+          <w:rFonts w:ascii="Courier" w:hAnsi="Courier" w:cs="Courier"/>
+          <w:color w:val="000000"/>
+          <w:bdr w:val="single" w:sz="6" w:space="0" w:color="EAEAEA" w:frame="1"/>
+          <w:shd w:val="clear" w:color="auto" w:fill="F8F8F8"/>
+          <w:lang w:val="en-SG"/>
+        </w:rPr>
+        <w:t>src</w:t>
+      </w:r>
+      <w:proofErr w:type="spellEnd"/>
+      <w:r>
+        <w:rPr>
+          <w:rFonts w:ascii="Courier" w:hAnsi="Courier" w:cs="Courier"/>
+          <w:color w:val="000000"/>
+          <w:bdr w:val="single" w:sz="6" w:space="0" w:color="EAEAEA" w:frame="1"/>
+          <w:shd w:val="clear" w:color="auto" w:fill="F8F8F8"/>
+          <w:lang w:val="en-SG"/>
+        </w:rPr>
+        <w:t>/main/resources/view</w:t>
+      </w:r>
+      <w:r>
+        <w:rPr>
+          <w:rFonts w:ascii="Helvetica" w:hAnsi="Helvetica" w:cs="Times New Roman"/>
+          <w:color w:val="000000"/>
+          <w:lang w:val="en-SG"/>
+        </w:rPr>
         <w:t xml:space="preserve"> </w:t>
       </w:r>
       <w:r>
@@ -3620,9 +4064,11 @@
           <w:color w:val="000000"/>
           <w:lang w:val="en-SG"/>
         </w:rPr>
+        <w:lastRenderedPageBreak/>
         <w:t>For example, the layout of the </w:t>
       </w:r>
       <w:hyperlink r:id="rId17" w:history="1">
+        <w:proofErr w:type="spellStart"/>
         <w:r>
           <w:rPr>
             <w:rFonts w:ascii="Courier" w:hAnsi="Courier" w:cs="Courier"/>
@@ -3634,6 +4080,7 @@
           </w:rPr>
           <w:t>MainWindow</w:t>
         </w:r>
+        <w:proofErr w:type="spellEnd"/>
       </w:hyperlink>
       <w:r>
         <w:rPr>
@@ -3652,6 +4099,7 @@
         <w:t xml:space="preserve"> </w:t>
       </w:r>
       <w:hyperlink r:id="rId18" w:history="1">
+        <w:proofErr w:type="spellStart"/>
         <w:r>
           <w:rPr>
             <w:rFonts w:ascii="Courier" w:hAnsi="Courier" w:cs="Courier"/>
@@ -3663,6 +4111,7 @@
           </w:rPr>
           <w:t>MainWindow.fxml</w:t>
         </w:r>
+        <w:proofErr w:type="spellEnd"/>
       </w:hyperlink>
       <w:r>
         <w:rPr>
@@ -3739,6 +4188,7 @@
         </w:rPr>
         <w:t>executes user commands using the </w:t>
       </w:r>
+      <w:proofErr w:type="spellStart"/>
       <w:r>
         <w:rPr>
           <w:rFonts w:ascii="Courier" w:hAnsi="Courier" w:cs="Courier"/>
@@ -3755,7 +4205,16 @@
           <w:color w:val="000000"/>
           <w:lang w:val="en-SG"/>
         </w:rPr>
-        <w:t xml:space="preserve">component. </w:t>
+        <w:t>component</w:t>
+      </w:r>
+      <w:proofErr w:type="spellEnd"/>
+      <w:r>
+        <w:rPr>
+          <w:rFonts w:ascii="Helvetica" w:hAnsi="Helvetica" w:cs="Times New Roman"/>
+          <w:color w:val="000000"/>
+          <w:lang w:val="en-SG"/>
+        </w:rPr>
+        <w:t xml:space="preserve">. </w:t>
       </w:r>
     </w:p>
     <w:p>
@@ -4079,6 +4538,7 @@
         </w:rPr>
         <w:t> uses the </w:t>
       </w:r>
+      <w:proofErr w:type="spellStart"/>
       <w:r>
         <w:rPr>
           <w:rFonts w:ascii="Courier" w:hAnsi="Courier" w:cs="Courier"/>
@@ -4089,6 +4549,7 @@
         </w:rPr>
         <w:t>CommandParser</w:t>
       </w:r>
+      <w:proofErr w:type="spellEnd"/>
       <w:r>
         <w:rPr>
           <w:rFonts w:ascii="Helvetica" w:eastAsia="Times New Roman" w:hAnsi="Helvetica" w:cs="Times New Roman"/>
@@ -4134,6 +4595,7 @@
         </w:rPr>
         <w:t> object which is executed by the </w:t>
       </w:r>
+      <w:proofErr w:type="spellStart"/>
       <w:r>
         <w:rPr>
           <w:rFonts w:ascii="Courier" w:hAnsi="Courier" w:cs="Courier"/>
@@ -4144,6 +4606,7 @@
         </w:rPr>
         <w:t>LogicManager</w:t>
       </w:r>
+      <w:proofErr w:type="spellEnd"/>
       <w:r>
         <w:rPr>
           <w:rFonts w:ascii="Helvetica" w:eastAsia="Times New Roman" w:hAnsi="Helvetica" w:cs="Times New Roman"/>
@@ -4243,6 +4706,7 @@
         </w:rPr>
         <w:t>The result of the command execution is encapsulated as a </w:t>
       </w:r>
+      <w:proofErr w:type="spellStart"/>
       <w:r>
         <w:rPr>
           <w:rFonts w:ascii="Courier" w:hAnsi="Courier" w:cs="Courier"/>
@@ -4253,6 +4717,7 @@
         </w:rPr>
         <w:t>CommandResult</w:t>
       </w:r>
+      <w:proofErr w:type="spellEnd"/>
       <w:r>
         <w:rPr>
           <w:rFonts w:ascii="Helvetica" w:eastAsia="Times New Roman" w:hAnsi="Helvetica" w:cs="Times New Roman"/>
@@ -4262,6 +4727,7 @@
         </w:rPr>
         <w:t> object which is passed back to the </w:t>
       </w:r>
+      <w:proofErr w:type="spellStart"/>
       <w:r>
         <w:rPr>
           <w:rFonts w:ascii="Courier" w:hAnsi="Courier" w:cs="Courier"/>
@@ -4272,6 +4738,7 @@
         </w:rPr>
         <w:t>Ui</w:t>
       </w:r>
+      <w:proofErr w:type="spellEnd"/>
       <w:r>
         <w:rPr>
           <w:rFonts w:ascii="Helvetica" w:eastAsia="Times New Roman" w:hAnsi="Helvetica" w:cs="Times New Roman"/>
@@ -4302,6 +4769,7 @@
         <w:rPr>
           <w:rFonts w:ascii="Helvetica" w:hAnsi="Helvetica"/>
         </w:rPr>
+        <w:lastRenderedPageBreak/>
         <w:tab/>
       </w:r>
       <w:r>
@@ -4392,8 +4860,16 @@
         <w:rPr>
           <w:rFonts w:ascii="Helvetica" w:hAnsi="Helvetica"/>
         </w:rPr>
-        <w:t>Delete Task Sequence Diagram for Logic DeleteCommand</w:t>
-      </w:r>
+        <w:t xml:space="preserve">Delete Task Sequence Diagram for Logic </w:t>
+      </w:r>
+      <w:proofErr w:type="spellStart"/>
+      <w:r>
+        <w:rPr>
+          <w:rFonts w:ascii="Helvetica" w:hAnsi="Helvetica"/>
+        </w:rPr>
+        <w:t>DeleteCommand</w:t>
+      </w:r>
+      <w:proofErr w:type="spellEnd"/>
     </w:p>
     <w:p>
       <w:pPr>
@@ -4550,7 +5026,7 @@
                     </a:ln>
                     <a:extLst>
                       <a:ext uri="{53640926-AAD7-44d8-BBD7-CCE9431645EC}">
-                        <a14:shadowObscured xmlns:a14="http://schemas.microsoft.com/office/drawing/2010/main" xmlns:w="http://schemas.openxmlformats.org/wordprocessingml/2006/main" xmlns:w10="urn:schemas-microsoft-com:office:word" xmlns:v="urn:schemas-microsoft-com:vml" xmlns:o="urn:schemas-microsoft-com:office:office" xmlns=""/>
+                        <a14:shadowObscured xmlns="" xmlns:o="urn:schemas-microsoft-com:office:office" xmlns:v="urn:schemas-microsoft-com:vml" xmlns:w10="urn:schemas-microsoft-com:office:word" xmlns:w="http://schemas.openxmlformats.org/wordprocessingml/2006/main" xmlns:a14="http://schemas.microsoft.com/office/drawing/2010/main"/>
                       </a:ext>
                     </a:extLst>
                   </pic:spPr>
@@ -4574,6 +5050,7 @@
         </w:rPr>
         <w:t>Note that commands that affects the </w:t>
       </w:r>
+      <w:proofErr w:type="spellStart"/>
       <w:r>
         <w:rPr>
           <w:rFonts w:ascii="Courier" w:hAnsi="Courier" w:cs="Courier"/>
@@ -4584,6 +5061,7 @@
         </w:rPr>
         <w:t>TaskManager</w:t>
       </w:r>
+      <w:proofErr w:type="spellEnd"/>
       <w:r>
         <w:rPr>
           <w:rFonts w:ascii="Helvetica" w:hAnsi="Helvetica" w:cs="Times New Roman"/>
@@ -4608,7 +5086,25 @@
           <w:color w:val="777777"/>
           <w:lang w:val="en-SG"/>
         </w:rPr>
-        <w:t> will store the command information after successful execution (before execution for ClearCommand) , while other commands does not need to store any command information.</w:t>
+        <w:t xml:space="preserve"> will store the command information after successful execution (before execution for </w:t>
+      </w:r>
+      <w:proofErr w:type="spellStart"/>
+      <w:r>
+        <w:rPr>
+          <w:rFonts w:ascii="Helvetica" w:hAnsi="Helvetica" w:cs="Times New Roman"/>
+          <w:color w:val="777777"/>
+          <w:lang w:val="en-SG"/>
+        </w:rPr>
+        <w:t>ClearCommand</w:t>
+      </w:r>
+      <w:proofErr w:type="spellEnd"/>
+      <w:r>
+        <w:rPr>
+          <w:rFonts w:ascii="Helvetica" w:hAnsi="Helvetica" w:cs="Times New Roman"/>
+          <w:color w:val="777777"/>
+          <w:lang w:val="en-SG"/>
+        </w:rPr>
+        <w:t>) , while other commands does not need to store any command information.</w:t>
       </w:r>
     </w:p>
     <w:p>
@@ -4732,8 +5228,16 @@
         <w:rPr>
           <w:rFonts w:ascii="Helvetica" w:hAnsi="Helvetica"/>
         </w:rPr>
-        <w:t>Delete Task Sequence Diagram for Logic HelpCommand</w:t>
-      </w:r>
+        <w:t xml:space="preserve">Delete Task Sequence Diagram for Logic </w:t>
+      </w:r>
+      <w:proofErr w:type="spellStart"/>
+      <w:r>
+        <w:rPr>
+          <w:rFonts w:ascii="Helvetica" w:hAnsi="Helvetica"/>
+        </w:rPr>
+        <w:t>HelpCommand</w:t>
+      </w:r>
+      <w:proofErr w:type="spellEnd"/>
     </w:p>
     <w:p>
       <w:pPr>
@@ -4790,6 +5294,7 @@
         </w:rPr>
         <w:t> component, where the Command directly posts an Event to the </w:t>
       </w:r>
+      <w:proofErr w:type="spellStart"/>
       <w:r>
         <w:rPr>
           <w:rFonts w:ascii="Courier" w:hAnsi="Courier" w:cs="Courier"/>
@@ -4800,6 +5305,7 @@
         </w:rPr>
         <w:t>EventsCenter</w:t>
       </w:r>
+      <w:proofErr w:type="spellEnd"/>
       <w:r>
         <w:rPr>
           <w:rFonts w:ascii="Helvetica" w:eastAsia="Times New Roman" w:hAnsi="Helvetica" w:cs="Times New Roman"/>
@@ -4868,6 +5374,7 @@
           <w:sz w:val="28"/>
           <w:szCs w:val="28"/>
         </w:rPr>
+        <w:lastRenderedPageBreak/>
         <w:t>Model Component</w:t>
       </w:r>
     </w:p>
@@ -5059,6 +5566,7 @@
         </w:rPr>
         <w:t>The </w:t>
       </w:r>
+      <w:proofErr w:type="spellStart"/>
       <w:r>
         <w:rPr>
           <w:rFonts w:ascii="Courier" w:hAnsi="Courier" w:cs="Courier"/>
@@ -5076,7 +5584,17 @@
           <w:shd w:val="clear" w:color="auto" w:fill="FFFFFF"/>
           <w:lang w:val="en-SG"/>
         </w:rPr>
-        <w:t xml:space="preserve">component: </w:t>
+        <w:t>component</w:t>
+      </w:r>
+      <w:proofErr w:type="spellEnd"/>
+      <w:r>
+        <w:rPr>
+          <w:rFonts w:ascii="Helvetica" w:eastAsia="Times New Roman" w:hAnsi="Helvetica" w:cs="Times New Roman"/>
+          <w:color w:val="000000"/>
+          <w:shd w:val="clear" w:color="auto" w:fill="FFFFFF"/>
+          <w:lang w:val="en-SG"/>
+        </w:rPr>
+        <w:t xml:space="preserve">: </w:t>
       </w:r>
     </w:p>
     <w:p>
@@ -5102,6 +5620,7 @@
         </w:rPr>
         <w:t>stores a </w:t>
       </w:r>
+      <w:proofErr w:type="spellStart"/>
       <w:r>
         <w:rPr>
           <w:rFonts w:ascii="Courier" w:hAnsi="Courier" w:cs="Courier"/>
@@ -5112,6 +5631,7 @@
         </w:rPr>
         <w:t>UserPref</w:t>
       </w:r>
+      <w:proofErr w:type="spellEnd"/>
       <w:r>
         <w:rPr>
           <w:rFonts w:ascii="Helvetica" w:eastAsia="Times New Roman" w:hAnsi="Helvetica" w:cs="Times New Roman"/>
@@ -5169,6 +5689,7 @@
         </w:rPr>
         <w:t>stores previous executed command information necessary for undo/redo function in a </w:t>
       </w:r>
+      <w:proofErr w:type="spellStart"/>
       <w:r>
         <w:rPr>
           <w:rFonts w:ascii="Courier" w:hAnsi="Courier" w:cs="Courier"/>
@@ -5179,6 +5700,7 @@
         </w:rPr>
         <w:t>CommandHistoryManager</w:t>
       </w:r>
+      <w:proofErr w:type="spellEnd"/>
       <w:r>
         <w:rPr>
           <w:rFonts w:ascii="Helvetica" w:eastAsia="Times New Roman" w:hAnsi="Helvetica" w:cs="Times New Roman"/>
@@ -5212,6 +5734,7 @@
         </w:rPr>
         <w:t>exposes a </w:t>
       </w:r>
+      <w:proofErr w:type="spellStart"/>
       <w:r>
         <w:rPr>
           <w:rFonts w:ascii="Courier" w:hAnsi="Courier" w:cs="Courier"/>
@@ -5220,7 +5743,40 @@
           <w:shd w:val="clear" w:color="auto" w:fill="F8F8F8"/>
           <w:lang w:val="en-SG"/>
         </w:rPr>
-        <w:t>UnmodifiableObservableList&lt;ReadOnlyTask&gt;</w:t>
+        <w:t>UnmodifiableObservableList</w:t>
+      </w:r>
+      <w:proofErr w:type="spellEnd"/>
+      <w:r>
+        <w:rPr>
+          <w:rFonts w:ascii="Courier" w:hAnsi="Courier" w:cs="Courier"/>
+          <w:color w:val="000000"/>
+          <w:bdr w:val="single" w:sz="6" w:space="0" w:color="EAEAEA" w:frame="1"/>
+          <w:shd w:val="clear" w:color="auto" w:fill="F8F8F8"/>
+          <w:lang w:val="en-SG"/>
+        </w:rPr>
+        <w:t>&lt;</w:t>
+      </w:r>
+      <w:proofErr w:type="spellStart"/>
+      <w:r>
+        <w:rPr>
+          <w:rFonts w:ascii="Courier" w:hAnsi="Courier" w:cs="Courier"/>
+          <w:color w:val="000000"/>
+          <w:bdr w:val="single" w:sz="6" w:space="0" w:color="EAEAEA" w:frame="1"/>
+          <w:shd w:val="clear" w:color="auto" w:fill="F8F8F8"/>
+          <w:lang w:val="en-SG"/>
+        </w:rPr>
+        <w:t>ReadOnlyTask</w:t>
+      </w:r>
+      <w:proofErr w:type="spellEnd"/>
+      <w:r>
+        <w:rPr>
+          <w:rFonts w:ascii="Courier" w:hAnsi="Courier" w:cs="Courier"/>
+          <w:color w:val="000000"/>
+          <w:bdr w:val="single" w:sz="6" w:space="0" w:color="EAEAEA" w:frame="1"/>
+          <w:shd w:val="clear" w:color="auto" w:fill="F8F8F8"/>
+          <w:lang w:val="en-SG"/>
+        </w:rPr>
+        <w:t>&gt;</w:t>
       </w:r>
       <w:r>
         <w:rPr>
@@ -5510,6 +6066,7 @@
         </w:rPr>
         <w:t>saves </w:t>
       </w:r>
+      <w:proofErr w:type="spellStart"/>
       <w:r>
         <w:rPr>
           <w:rFonts w:ascii="Courier" w:hAnsi="Courier" w:cs="Courier"/>
@@ -5520,13 +6077,32 @@
         </w:rPr>
         <w:t>UserPrefs</w:t>
       </w:r>
+      <w:proofErr w:type="spellEnd"/>
       <w:r>
         <w:rPr>
           <w:rFonts w:ascii="Helvetica" w:hAnsi="Helvetica" w:cs="Times New Roman"/>
           <w:color w:val="000000"/>
           <w:lang w:val="en-SG"/>
         </w:rPr>
-        <w:t xml:space="preserve"> objects in json format and reads it back. </w:t>
+        <w:t xml:space="preserve"> objects in </w:t>
+      </w:r>
+      <w:proofErr w:type="spellStart"/>
+      <w:r>
+        <w:rPr>
+          <w:rFonts w:ascii="Helvetica" w:hAnsi="Helvetica" w:cs="Times New Roman"/>
+          <w:color w:val="000000"/>
+          <w:lang w:val="en-SG"/>
+        </w:rPr>
+        <w:t>json</w:t>
+      </w:r>
+      <w:proofErr w:type="spellEnd"/>
+      <w:r>
+        <w:rPr>
+          <w:rFonts w:ascii="Helvetica" w:hAnsi="Helvetica" w:cs="Times New Roman"/>
+          <w:color w:val="000000"/>
+          <w:lang w:val="en-SG"/>
+        </w:rPr>
+        <w:t xml:space="preserve"> format and reads it back. </w:t>
       </w:r>
     </w:p>
     <w:p>
@@ -5604,6 +6180,7 @@
         </w:rPr>
         <w:t xml:space="preserve">Classes used by multiple components are in </w:t>
       </w:r>
+      <w:proofErr w:type="spellStart"/>
       <w:r>
         <w:rPr>
           <w:rFonts w:ascii="Courier" w:hAnsi="Courier" w:cs="Courier"/>
@@ -5614,6 +6191,7 @@
         </w:rPr>
         <w:t>seedu.taskitty.commons</w:t>
       </w:r>
+      <w:proofErr w:type="spellEnd"/>
       <w:r>
         <w:rPr>
           <w:rFonts w:ascii="Helvetica" w:eastAsia="Times New Roman" w:hAnsi="Helvetica" w:cs="Times New Roman"/>
@@ -5649,6 +6227,7 @@
           <w:sz w:val="36"/>
           <w:szCs w:val="36"/>
         </w:rPr>
+        <w:lastRenderedPageBreak/>
         <w:t>Implementation</w:t>
       </w:r>
     </w:p>
@@ -5689,7 +6268,27 @@
           <w:color w:val="000000"/>
           <w:shd w:val="clear" w:color="auto" w:fill="FFFFFF"/>
         </w:rPr>
-        <w:t>Certain properties of the application can be controlled (e.g App name, logging level) through the configuration file (default:</w:t>
+        <w:t>Certain properties of the application can be controlled (</w:t>
+      </w:r>
+      <w:proofErr w:type="spellStart"/>
+      <w:proofErr w:type="gramStart"/>
+      <w:r>
+        <w:rPr>
+          <w:rFonts w:ascii="Helvetica" w:eastAsia="Times New Roman" w:hAnsi="Helvetica" w:cs="Times New Roman"/>
+          <w:color w:val="000000"/>
+          <w:shd w:val="clear" w:color="auto" w:fill="FFFFFF"/>
+        </w:rPr>
+        <w:t>e.g</w:t>
+      </w:r>
+      <w:proofErr w:type="spellEnd"/>
+      <w:proofErr w:type="gramEnd"/>
+      <w:r>
+        <w:rPr>
+          <w:rFonts w:ascii="Helvetica" w:eastAsia="Times New Roman" w:hAnsi="Helvetica" w:cs="Times New Roman"/>
+          <w:color w:val="000000"/>
+          <w:shd w:val="clear" w:color="auto" w:fill="FFFFFF"/>
+        </w:rPr>
+        <w:t xml:space="preserve"> App name, logging level) through the configuration file (default:</w:t>
       </w:r>
       <w:r>
         <w:rPr>
@@ -5700,6 +6299,7 @@
         </w:rPr>
         <w:t> </w:t>
       </w:r>
+      <w:proofErr w:type="spellStart"/>
       <w:r>
         <w:rPr>
           <w:rStyle w:val="HTMLCode"/>
@@ -5711,6 +6311,7 @@
         </w:rPr>
         <w:t>config.json</w:t>
       </w:r>
+      <w:proofErr w:type="spellEnd"/>
       <w:r>
         <w:rPr>
           <w:rFonts w:ascii="Helvetica" w:eastAsia="Times New Roman" w:hAnsi="Helvetica" w:cs="Times New Roman"/>
@@ -5788,6 +6389,7 @@
         </w:rPr>
         <w:t> </w:t>
       </w:r>
+      <w:proofErr w:type="spellStart"/>
       <w:r>
         <w:rPr>
           <w:rStyle w:val="HTMLCode"/>
@@ -5799,6 +6401,7 @@
         </w:rPr>
         <w:t>java.util.logging</w:t>
       </w:r>
+      <w:proofErr w:type="spellEnd"/>
       <w:r>
         <w:rPr>
           <w:rStyle w:val="apple-converted-space"/>
@@ -5828,6 +6431,7 @@
         </w:rPr>
         <w:t> </w:t>
       </w:r>
+      <w:proofErr w:type="spellStart"/>
       <w:r>
         <w:rPr>
           <w:rStyle w:val="HTMLCode"/>
@@ -5839,6 +6443,7 @@
         </w:rPr>
         <w:t>LogsCenter</w:t>
       </w:r>
+      <w:proofErr w:type="spellEnd"/>
       <w:r>
         <w:rPr>
           <w:rStyle w:val="apple-converted-space"/>
@@ -5887,6 +6492,7 @@
         </w:rPr>
         <w:t> </w:t>
       </w:r>
+      <w:proofErr w:type="spellStart"/>
       <w:r>
         <w:rPr>
           <w:rStyle w:val="HTMLCode"/>
@@ -5903,7 +6509,15 @@
           <w:rFonts w:ascii="Helvetica" w:eastAsia="Times New Roman" w:hAnsi="Helvetica" w:cs="Times New Roman"/>
           <w:color w:val="000000"/>
         </w:rPr>
-        <w:t>setting in the configuration file (See</w:t>
+        <w:t>setting</w:t>
+      </w:r>
+      <w:proofErr w:type="spellEnd"/>
+      <w:r>
+        <w:rPr>
+          <w:rFonts w:ascii="Helvetica" w:eastAsia="Times New Roman" w:hAnsi="Helvetica" w:cs="Times New Roman"/>
+          <w:color w:val="000000"/>
+        </w:rPr>
+        <w:t xml:space="preserve"> in the configuration file (See</w:t>
       </w:r>
       <w:r>
         <w:rPr>
@@ -5993,6 +6607,7 @@
         </w:rPr>
         <w:t> </w:t>
       </w:r>
+      <w:proofErr w:type="spellStart"/>
       <w:r>
         <w:rPr>
           <w:rStyle w:val="HTMLCode"/>
@@ -6002,7 +6617,19 @@
           <w:bdr w:val="single" w:sz="6" w:space="0" w:color="EAEAEA" w:frame="1"/>
           <w:shd w:val="clear" w:color="auto" w:fill="F8F8F8"/>
         </w:rPr>
-        <w:t>LogsCenter.getLogger(Class)</w:t>
+        <w:t>LogsCenter.getLogger</w:t>
+      </w:r>
+      <w:proofErr w:type="spellEnd"/>
+      <w:r>
+        <w:rPr>
+          <w:rStyle w:val="HTMLCode"/>
+          <w:color w:val="000000"/>
+          <w:sz w:val="24"/>
+          <w:szCs w:val="24"/>
+          <w:bdr w:val="single" w:sz="6" w:space="0" w:color="EAEAEA" w:frame="1"/>
+          <w:shd w:val="clear" w:color="auto" w:fill="F8F8F8"/>
+        </w:rPr>
+        <w:t>(Class)</w:t>
       </w:r>
       <w:r>
         <w:rPr>
@@ -6158,6 +6785,7 @@
           <w:color w:val="000000"/>
         </w:rPr>
       </w:pPr>
+      <w:proofErr w:type="gramStart"/>
       <w:r>
         <w:rPr>
           <w:rStyle w:val="HTMLCode"/>
@@ -6182,7 +6810,15 @@
           <w:rFonts w:ascii="Helvetica" w:eastAsia="Times New Roman" w:hAnsi="Helvetica" w:cs="Times New Roman"/>
           <w:color w:val="000000"/>
         </w:rPr>
-        <w:t>: Critical problem detected which may possibly cause the termination of the application</w:t>
+        <w:t>:</w:t>
+      </w:r>
+      <w:proofErr w:type="gramEnd"/>
+      <w:r>
+        <w:rPr>
+          <w:rFonts w:ascii="Helvetica" w:eastAsia="Times New Roman" w:hAnsi="Helvetica" w:cs="Times New Roman"/>
+          <w:color w:val="000000"/>
+        </w:rPr>
+        <w:t xml:space="preserve"> Critical problem detected which may possibly cause the termination of the application</w:t>
       </w:r>
     </w:p>
     <w:p>
@@ -6198,6 +6834,7 @@
           <w:color w:val="000000"/>
         </w:rPr>
       </w:pPr>
+      <w:proofErr w:type="gramStart"/>
       <w:r>
         <w:rPr>
           <w:rStyle w:val="HTMLCode"/>
@@ -6222,7 +6859,15 @@
           <w:rFonts w:ascii="Helvetica" w:eastAsia="Times New Roman" w:hAnsi="Helvetica" w:cs="Times New Roman"/>
           <w:color w:val="000000"/>
         </w:rPr>
-        <w:t>: Can continue, but with caution</w:t>
+        <w:t>:</w:t>
+      </w:r>
+      <w:proofErr w:type="gramEnd"/>
+      <w:r>
+        <w:rPr>
+          <w:rFonts w:ascii="Helvetica" w:eastAsia="Times New Roman" w:hAnsi="Helvetica" w:cs="Times New Roman"/>
+          <w:color w:val="000000"/>
+        </w:rPr>
+        <w:t xml:space="preserve"> Can continue, but with caution</w:t>
       </w:r>
     </w:p>
     <w:p>
@@ -6238,6 +6883,7 @@
           <w:color w:val="000000"/>
         </w:rPr>
       </w:pPr>
+      <w:proofErr w:type="gramStart"/>
       <w:r>
         <w:rPr>
           <w:rStyle w:val="HTMLCode"/>
@@ -6262,7 +6908,15 @@
           <w:rFonts w:ascii="Helvetica" w:eastAsia="Times New Roman" w:hAnsi="Helvetica" w:cs="Times New Roman"/>
           <w:color w:val="000000"/>
         </w:rPr>
-        <w:t>: Information showing the noteworthy actions by the App</w:t>
+        <w:t>:</w:t>
+      </w:r>
+      <w:proofErr w:type="gramEnd"/>
+      <w:r>
+        <w:rPr>
+          <w:rFonts w:ascii="Helvetica" w:eastAsia="Times New Roman" w:hAnsi="Helvetica" w:cs="Times New Roman"/>
+          <w:color w:val="000000"/>
+        </w:rPr>
+        <w:t xml:space="preserve"> Information showing the noteworthy actions by the App</w:t>
       </w:r>
     </w:p>
     <w:p>
@@ -6278,6 +6932,7 @@
           <w:color w:val="000000"/>
         </w:rPr>
       </w:pPr>
+      <w:proofErr w:type="gramStart"/>
       <w:r>
         <w:rPr>
           <w:rStyle w:val="HTMLCode"/>
@@ -6302,7 +6957,15 @@
           <w:rFonts w:ascii="Helvetica" w:eastAsia="Times New Roman" w:hAnsi="Helvetica" w:cs="Times New Roman"/>
           <w:color w:val="000000"/>
         </w:rPr>
-        <w:t>: Details that are not usually noteworthy but may be useful in debugging e.g. print the actual list instead of just its size</w:t>
+        <w:t>:</w:t>
+      </w:r>
+      <w:proofErr w:type="gramEnd"/>
+      <w:r>
+        <w:rPr>
+          <w:rFonts w:ascii="Helvetica" w:eastAsia="Times New Roman" w:hAnsi="Helvetica" w:cs="Times New Roman"/>
+          <w:color w:val="000000"/>
+        </w:rPr>
+        <w:t xml:space="preserve"> Details that are not usually noteworthy but may be useful in debugging e.g. print the actual list instead of just its size</w:t>
       </w:r>
     </w:p>
     <w:p>
@@ -6342,6 +7005,7 @@
           <w:color w:val="000000"/>
           <w:sz w:val="36"/>
         </w:rPr>
+        <w:lastRenderedPageBreak/>
         <w:t>Testing</w:t>
       </w:r>
     </w:p>
@@ -6370,7 +7034,29 @@
           <w:shd w:val="clear" w:color="auto" w:fill="F8F8F8"/>
           <w:lang w:val="en-SG"/>
         </w:rPr>
-        <w:t>./src/test/java</w:t>
+        <w:t>./</w:t>
+      </w:r>
+      <w:proofErr w:type="spellStart"/>
+      <w:r>
+        <w:rPr>
+          <w:rFonts w:ascii="Courier" w:hAnsi="Courier" w:cs="Courier"/>
+          <w:color w:val="000000"/>
+          <w:bdr w:val="single" w:sz="6" w:space="0" w:color="EAEAEA" w:frame="1"/>
+          <w:shd w:val="clear" w:color="auto" w:fill="F8F8F8"/>
+          <w:lang w:val="en-SG"/>
+        </w:rPr>
+        <w:t>src</w:t>
+      </w:r>
+      <w:proofErr w:type="spellEnd"/>
+      <w:r>
+        <w:rPr>
+          <w:rFonts w:ascii="Courier" w:hAnsi="Courier" w:cs="Courier"/>
+          <w:color w:val="000000"/>
+          <w:bdr w:val="single" w:sz="6" w:space="0" w:color="EAEAEA" w:frame="1"/>
+          <w:shd w:val="clear" w:color="auto" w:fill="F8F8F8"/>
+          <w:lang w:val="en-SG"/>
+        </w:rPr>
+        <w:t>/test/java</w:t>
       </w:r>
       <w:r>
         <w:rPr>
@@ -6455,7 +7141,7 @@
                     </a:ln>
                     <a:extLst>
                       <a:ext uri="{53640926-AAD7-44d8-BBD7-CCE9431645EC}">
-                        <a14:shadowObscured xmlns:a14="http://schemas.microsoft.com/office/drawing/2010/main" xmlns:w="http://schemas.openxmlformats.org/wordprocessingml/2006/main" xmlns:w10="urn:schemas-microsoft-com:office:word" xmlns:v="urn:schemas-microsoft-com:vml" xmlns:o="urn:schemas-microsoft-com:office:office" xmlns=""/>
+                        <a14:shadowObscured xmlns="" xmlns:o="urn:schemas-microsoft-com:office:office" xmlns:v="urn:schemas-microsoft-com:vml" xmlns:w10="urn:schemas-microsoft-com:office:word" xmlns:w="http://schemas.openxmlformats.org/wordprocessingml/2006/main" xmlns:a14="http://schemas.microsoft.com/office/drawing/2010/main"/>
                       </a:ext>
                     </a:extLst>
                   </pic:spPr>
@@ -6572,6 +7258,7 @@
         </w:rPr>
         <w:t>To run all tests, right-click on the </w:t>
       </w:r>
+      <w:proofErr w:type="spellStart"/>
       <w:r>
         <w:rPr>
           <w:rFonts w:ascii="Courier" w:hAnsi="Courier" w:cs="Courier"/>
@@ -6580,7 +7267,18 @@
           <w:shd w:val="clear" w:color="auto" w:fill="F8F8F8"/>
           <w:lang w:val="en-SG"/>
         </w:rPr>
-        <w:t>src/test/java</w:t>
+        <w:t>src</w:t>
+      </w:r>
+      <w:proofErr w:type="spellEnd"/>
+      <w:r>
+        <w:rPr>
+          <w:rFonts w:ascii="Courier" w:hAnsi="Courier" w:cs="Courier"/>
+          <w:color w:val="000000"/>
+          <w:bdr w:val="single" w:sz="6" w:space="0" w:color="EAEAEA" w:frame="1"/>
+          <w:shd w:val="clear" w:color="auto" w:fill="F8F8F8"/>
+          <w:lang w:val="en-SG"/>
+        </w:rPr>
+        <w:t>/test/java</w:t>
       </w:r>
       <w:r>
         <w:rPr>
@@ -6663,8 +7361,20 @@
           <w:color w:val="000000"/>
           <w:lang w:val="en-SG"/>
         </w:rPr>
-        <w:t>Using Gradle</w:t>
-      </w:r>
+        <w:t xml:space="preserve">Using </w:t>
+      </w:r>
+      <w:proofErr w:type="spellStart"/>
+      <w:r>
+        <w:rPr>
+          <w:rFonts w:ascii="Helvetica" w:hAnsi="Helvetica" w:cs="Times New Roman"/>
+          <w:b/>
+          <w:bCs/>
+          <w:color w:val="000000"/>
+          <w:lang w:val="en-SG"/>
+        </w:rPr>
+        <w:t>Gradle</w:t>
+      </w:r>
+      <w:proofErr w:type="spellEnd"/>
       <w:r>
         <w:rPr>
           <w:rFonts w:ascii="Helvetica" w:hAnsi="Helvetica" w:cs="Times New Roman"/>
@@ -6690,7 +7400,25 @@
           <w:color w:val="000000"/>
           <w:lang w:val="en-SG"/>
         </w:rPr>
-        <w:t> for how to run tests using Gradle.</w:t>
+        <w:t xml:space="preserve"> for how to run tests using </w:t>
+      </w:r>
+      <w:proofErr w:type="spellStart"/>
+      <w:r>
+        <w:rPr>
+          <w:rFonts w:ascii="Helvetica" w:hAnsi="Helvetica" w:cs="Times New Roman"/>
+          <w:color w:val="000000"/>
+          <w:lang w:val="en-SG"/>
+        </w:rPr>
+        <w:t>Gradle</w:t>
+      </w:r>
+      <w:proofErr w:type="spellEnd"/>
+      <w:r>
+        <w:rPr>
+          <w:rFonts w:ascii="Helvetica" w:hAnsi="Helvetica" w:cs="Times New Roman"/>
+          <w:color w:val="000000"/>
+          <w:lang w:val="en-SG"/>
+        </w:rPr>
+        <w:t>.</w:t>
       </w:r>
     </w:p>
     <w:p>
@@ -6726,6 +7454,7 @@
           <w:lang w:val="en-SG"/>
         </w:rPr>
       </w:pPr>
+      <w:proofErr w:type="spellStart"/>
       <w:r>
         <w:rPr>
           <w:rFonts w:ascii="Helvetica" w:hAnsi="Helvetica" w:cs="Times New Roman"/>
@@ -6733,7 +7462,17 @@
           <w:color w:val="000000"/>
           <w:lang w:val="en-SG"/>
         </w:rPr>
-        <w:t>Gui Tests</w:t>
+        <w:t>Gui</w:t>
+      </w:r>
+      <w:proofErr w:type="spellEnd"/>
+      <w:r>
+        <w:rPr>
+          <w:rFonts w:ascii="Helvetica" w:hAnsi="Helvetica" w:cs="Times New Roman"/>
+          <w:b/>
+          <w:color w:val="000000"/>
+          <w:lang w:val="en-SG"/>
+        </w:rPr>
+        <w:t xml:space="preserve"> Tests</w:t>
       </w:r>
       <w:r>
         <w:rPr>
@@ -6768,6 +7507,7 @@
         </w:rPr>
         <w:t xml:space="preserve">These are in the </w:t>
       </w:r>
+      <w:proofErr w:type="spellStart"/>
       <w:r>
         <w:rPr>
           <w:rFonts w:ascii="Courier" w:eastAsia="Times New Roman" w:hAnsi="Courier" w:cs="Times New Roman"/>
@@ -6777,6 +7517,7 @@
         </w:rPr>
         <w:t>guitests</w:t>
       </w:r>
+      <w:proofErr w:type="spellEnd"/>
       <w:r>
         <w:rPr>
           <w:rFonts w:ascii="Helvetica" w:hAnsi="Helvetica" w:cs="Times New Roman"/>
@@ -6861,6 +7602,7 @@
         <w:br/>
         <w:t>e.g. </w:t>
       </w:r>
+      <w:proofErr w:type="spellStart"/>
       <w:r>
         <w:rPr>
           <w:rFonts w:ascii="Courier" w:hAnsi="Courier" w:cs="Courier"/>
@@ -6871,6 +7613,7 @@
         </w:rPr>
         <w:t>seedu.taskitty.commons.UrlUtilTest</w:t>
       </w:r>
+      <w:proofErr w:type="spellEnd"/>
     </w:p>
     <w:p>
       <w:pPr>
@@ -6914,6 +7657,7 @@
         <w:br/>
         <w:t>e.g. </w:t>
       </w:r>
+      <w:proofErr w:type="spellStart"/>
       <w:r>
         <w:rPr>
           <w:rFonts w:ascii="Courier" w:hAnsi="Courier" w:cs="Courier"/>
@@ -6924,6 +7668,7 @@
         </w:rPr>
         <w:t>seedu.taskitty.storage.StorageManagerTest</w:t>
       </w:r>
+      <w:proofErr w:type="spellEnd"/>
     </w:p>
     <w:p>
       <w:pPr>
@@ -6956,7 +7701,25 @@
           <w:color w:val="000000"/>
           <w:lang w:val="en-SG"/>
         </w:rPr>
-        <w:t> that check multiple code units as well as how the are connected together.</w:t>
+        <w:t xml:space="preserve"> that check multiple code units as well as how </w:t>
+      </w:r>
+      <w:proofErr w:type="spellStart"/>
+      <w:r>
+        <w:rPr>
+          <w:rFonts w:ascii="Helvetica" w:eastAsia="Times New Roman" w:hAnsi="Helvetica" w:cs="Times New Roman"/>
+          <w:color w:val="000000"/>
+          <w:lang w:val="en-SG"/>
+        </w:rPr>
+        <w:t>the</w:t>
+      </w:r>
+      <w:proofErr w:type="spellEnd"/>
+      <w:r>
+        <w:rPr>
+          <w:rFonts w:ascii="Helvetica" w:eastAsia="Times New Roman" w:hAnsi="Helvetica" w:cs="Times New Roman"/>
+          <w:color w:val="000000"/>
+          <w:lang w:val="en-SG"/>
+        </w:rPr>
+        <w:t xml:space="preserve"> are connected together.</w:t>
       </w:r>
       <w:r>
         <w:rPr>
@@ -6967,6 +7730,7 @@
         <w:br/>
         <w:t>e.g. </w:t>
       </w:r>
+      <w:proofErr w:type="spellStart"/>
       <w:r>
         <w:rPr>
           <w:rFonts w:ascii="Courier" w:hAnsi="Courier" w:cs="Courier"/>
@@ -6977,6 +7741,7 @@
         </w:rPr>
         <w:t>seedu.taskitty.logic.LogicManagerTest</w:t>
       </w:r>
+      <w:proofErr w:type="spellEnd"/>
     </w:p>
     <w:p>
       <w:pPr>
@@ -7007,6 +7772,7 @@
         <w:t>: Thanks to the </w:t>
       </w:r>
       <w:hyperlink r:id="rId28" w:history="1">
+        <w:proofErr w:type="spellStart"/>
         <w:r>
           <w:rPr>
             <w:rFonts w:ascii="Helvetica" w:hAnsi="Helvetica" w:cs="Times New Roman"/>
@@ -7016,6 +7782,7 @@
           </w:rPr>
           <w:t>TestFX</w:t>
         </w:r>
+        <w:proofErr w:type="spellEnd"/>
       </w:hyperlink>
       <w:r>
         <w:rPr>
@@ -7101,6 +7868,7 @@
           <w:color w:val="000000"/>
           <w:sz w:val="36"/>
         </w:rPr>
+        <w:lastRenderedPageBreak/>
         <w:t>Dev Ops</w:t>
       </w:r>
     </w:p>
@@ -7165,7 +7933,27 @@
           <w:shd w:val="clear" w:color="auto" w:fill="FFFFFF"/>
           <w:lang w:val="en-SG"/>
         </w:rPr>
-        <w:t> to learn how to use Gradle for build automation.</w:t>
+        <w:t xml:space="preserve"> to learn how to use </w:t>
+      </w:r>
+      <w:proofErr w:type="spellStart"/>
+      <w:r>
+        <w:rPr>
+          <w:rFonts w:ascii="Helvetica" w:eastAsia="Times New Roman" w:hAnsi="Helvetica" w:cs="Times New Roman"/>
+          <w:color w:val="000000"/>
+          <w:shd w:val="clear" w:color="auto" w:fill="FFFFFF"/>
+          <w:lang w:val="en-SG"/>
+        </w:rPr>
+        <w:t>Gradle</w:t>
+      </w:r>
+      <w:proofErr w:type="spellEnd"/>
+      <w:r>
+        <w:rPr>
+          <w:rFonts w:ascii="Helvetica" w:eastAsia="Times New Roman" w:hAnsi="Helvetica" w:cs="Times New Roman"/>
+          <w:color w:val="000000"/>
+          <w:shd w:val="clear" w:color="auto" w:fill="FFFFFF"/>
+          <w:lang w:val="en-SG"/>
+        </w:rPr>
+        <w:t xml:space="preserve"> for build automation.</w:t>
       </w:r>
     </w:p>
     <w:p>
@@ -7364,8 +8152,19 @@
             <w:u w:val="single"/>
             <w:lang w:val="en-SG"/>
           </w:rPr>
-          <w:t>using Gradle</w:t>
+          <w:t xml:space="preserve">using </w:t>
         </w:r>
+        <w:proofErr w:type="spellStart"/>
+        <w:r>
+          <w:rPr>
+            <w:rFonts w:ascii="Helvetica" w:eastAsia="Times New Roman" w:hAnsi="Helvetica" w:cs="Times New Roman"/>
+            <w:color w:val="4183C4"/>
+            <w:u w:val="single"/>
+            <w:lang w:val="en-SG"/>
+          </w:rPr>
+          <w:t>Gradle</w:t>
+        </w:r>
+        <w:proofErr w:type="spellEnd"/>
       </w:hyperlink>
       <w:r>
         <w:rPr>
@@ -7549,7 +8348,47 @@
           <w:shd w:val="clear" w:color="auto" w:fill="FFFFFF"/>
           <w:lang w:val="en-SG"/>
         </w:rPr>
-        <w:t> can be automated using Gradle. For example, Gradle can download the dependencies automatically, which is better than </w:t>
+        <w:t xml:space="preserve"> can be automated using </w:t>
+      </w:r>
+      <w:proofErr w:type="spellStart"/>
+      <w:r>
+        <w:rPr>
+          <w:rFonts w:ascii="Helvetica" w:eastAsia="Times New Roman" w:hAnsi="Helvetica" w:cs="Times New Roman"/>
+          <w:color w:val="000000"/>
+          <w:shd w:val="clear" w:color="auto" w:fill="FFFFFF"/>
+          <w:lang w:val="en-SG"/>
+        </w:rPr>
+        <w:t>Gradle</w:t>
+      </w:r>
+      <w:proofErr w:type="spellEnd"/>
+      <w:r>
+        <w:rPr>
+          <w:rFonts w:ascii="Helvetica" w:eastAsia="Times New Roman" w:hAnsi="Helvetica" w:cs="Times New Roman"/>
+          <w:color w:val="000000"/>
+          <w:shd w:val="clear" w:color="auto" w:fill="FFFFFF"/>
+          <w:lang w:val="en-SG"/>
+        </w:rPr>
+        <w:t xml:space="preserve">. For example, </w:t>
+      </w:r>
+      <w:proofErr w:type="spellStart"/>
+      <w:r>
+        <w:rPr>
+          <w:rFonts w:ascii="Helvetica" w:eastAsia="Times New Roman" w:hAnsi="Helvetica" w:cs="Times New Roman"/>
+          <w:color w:val="000000"/>
+          <w:shd w:val="clear" w:color="auto" w:fill="FFFFFF"/>
+          <w:lang w:val="en-SG"/>
+        </w:rPr>
+        <w:t>Gradle</w:t>
+      </w:r>
+      <w:proofErr w:type="spellEnd"/>
+      <w:r>
+        <w:rPr>
+          <w:rFonts w:ascii="Helvetica" w:eastAsia="Times New Roman" w:hAnsi="Helvetica" w:cs="Times New Roman"/>
+          <w:color w:val="000000"/>
+          <w:shd w:val="clear" w:color="auto" w:fill="FFFFFF"/>
+          <w:lang w:val="en-SG"/>
+        </w:rPr>
+        <w:t xml:space="preserve"> can download the dependencies automatically, which is better than </w:t>
       </w:r>
     </w:p>
     <w:p>
@@ -7643,6 +8482,7 @@
           <w:color w:val="000000"/>
           <w:sz w:val="36"/>
         </w:rPr>
+        <w:lastRenderedPageBreak/>
         <w:t>Appendix A</w:t>
       </w:r>
       <w:r>
@@ -7841,12 +8681,6 @@
         <w:gridCol w:w="4111"/>
       </w:tblGrid>
       <w:tr>
-        <w:tblPrEx>
-          <w:tblCellMar>
-            <w:top w:w="0" w:type="dxa"/>
-            <w:bottom w:w="0" w:type="dxa"/>
-          </w:tblCellMar>
-        </w:tblPrEx>
         <w:tc>
           <w:tcPr>
             <w:tcW w:w="1067" w:type="dxa"/>
@@ -8033,10 +8867,6 @@
           <w:tblBorders>
             <w:top w:val="none" w:sz="0" w:space="0" w:color="auto"/>
           </w:tblBorders>
-          <w:tblCellMar>
-            <w:top w:w="0" w:type="dxa"/>
-            <w:bottom w:w="0" w:type="dxa"/>
-          </w:tblCellMar>
         </w:tblPrEx>
         <w:tc>
           <w:tcPr>
@@ -8212,10 +9042,6 @@
           <w:tblBorders>
             <w:top w:val="none" w:sz="0" w:space="0" w:color="auto"/>
           </w:tblBorders>
-          <w:tblCellMar>
-            <w:top w:w="0" w:type="dxa"/>
-            <w:bottom w:w="0" w:type="dxa"/>
-          </w:tblCellMar>
         </w:tblPrEx>
         <w:tc>
           <w:tcPr>
@@ -8391,10 +9217,6 @@
           <w:tblBorders>
             <w:top w:val="none" w:sz="0" w:space="0" w:color="auto"/>
           </w:tblBorders>
-          <w:tblCellMar>
-            <w:top w:w="0" w:type="dxa"/>
-            <w:bottom w:w="0" w:type="dxa"/>
-          </w:tblCellMar>
         </w:tblPrEx>
         <w:tc>
           <w:tcPr>
@@ -8570,10 +9392,6 @@
           <w:tblBorders>
             <w:top w:val="none" w:sz="0" w:space="0" w:color="auto"/>
           </w:tblBorders>
-          <w:tblCellMar>
-            <w:top w:w="0" w:type="dxa"/>
-            <w:bottom w:w="0" w:type="dxa"/>
-          </w:tblCellMar>
         </w:tblPrEx>
         <w:tc>
           <w:tcPr>
@@ -8749,10 +9567,6 @@
           <w:tblBorders>
             <w:top w:val="none" w:sz="0" w:space="0" w:color="auto"/>
           </w:tblBorders>
-          <w:tblCellMar>
-            <w:top w:w="0" w:type="dxa"/>
-            <w:bottom w:w="0" w:type="dxa"/>
-          </w:tblCellMar>
         </w:tblPrEx>
         <w:tc>
           <w:tcPr>
@@ -8928,10 +9742,6 @@
           <w:tblBorders>
             <w:top w:val="none" w:sz="0" w:space="0" w:color="auto"/>
           </w:tblBorders>
-          <w:tblCellMar>
-            <w:top w:w="0" w:type="dxa"/>
-            <w:bottom w:w="0" w:type="dxa"/>
-          </w:tblCellMar>
         </w:tblPrEx>
         <w:tc>
           <w:tcPr>
@@ -9107,10 +9917,6 @@
           <w:tblBorders>
             <w:top w:val="none" w:sz="0" w:space="0" w:color="auto"/>
           </w:tblBorders>
-          <w:tblCellMar>
-            <w:top w:w="0" w:type="dxa"/>
-            <w:bottom w:w="0" w:type="dxa"/>
-          </w:tblCellMar>
         </w:tblPrEx>
         <w:tc>
           <w:tcPr>
@@ -9286,10 +10092,6 @@
           <w:tblBorders>
             <w:top w:val="none" w:sz="0" w:space="0" w:color="auto"/>
           </w:tblBorders>
-          <w:tblCellMar>
-            <w:top w:w="0" w:type="dxa"/>
-            <w:bottom w:w="0" w:type="dxa"/>
-          </w:tblCellMar>
         </w:tblPrEx>
         <w:tc>
           <w:tcPr>
@@ -9465,10 +10267,6 @@
           <w:tblBorders>
             <w:top w:val="none" w:sz="0" w:space="0" w:color="auto"/>
           </w:tblBorders>
-          <w:tblCellMar>
-            <w:top w:w="0" w:type="dxa"/>
-            <w:bottom w:w="0" w:type="dxa"/>
-          </w:tblCellMar>
         </w:tblPrEx>
         <w:tc>
           <w:tcPr>
@@ -9644,10 +10442,6 @@
           <w:tblBorders>
             <w:top w:val="none" w:sz="0" w:space="0" w:color="auto"/>
           </w:tblBorders>
-          <w:tblCellMar>
-            <w:top w:w="0" w:type="dxa"/>
-            <w:bottom w:w="0" w:type="dxa"/>
-          </w:tblCellMar>
         </w:tblPrEx>
         <w:tc>
           <w:tcPr>
@@ -9823,10 +10617,6 @@
           <w:tblBorders>
             <w:top w:val="none" w:sz="0" w:space="0" w:color="auto"/>
           </w:tblBorders>
-          <w:tblCellMar>
-            <w:top w:w="0" w:type="dxa"/>
-            <w:bottom w:w="0" w:type="dxa"/>
-          </w:tblCellMar>
         </w:tblPrEx>
         <w:tc>
           <w:tcPr>
@@ -10002,10 +10792,6 @@
           <w:tblBorders>
             <w:top w:val="none" w:sz="0" w:space="0" w:color="auto"/>
           </w:tblBorders>
-          <w:tblCellMar>
-            <w:top w:w="0" w:type="dxa"/>
-            <w:bottom w:w="0" w:type="dxa"/>
-          </w:tblCellMar>
         </w:tblPrEx>
         <w:tc>
           <w:tcPr>
@@ -10181,10 +10967,6 @@
           <w:tblBorders>
             <w:top w:val="none" w:sz="0" w:space="0" w:color="auto"/>
           </w:tblBorders>
-          <w:tblCellMar>
-            <w:top w:w="0" w:type="dxa"/>
-            <w:bottom w:w="0" w:type="dxa"/>
-          </w:tblCellMar>
         </w:tblPrEx>
         <w:tc>
           <w:tcPr>
@@ -10360,10 +11142,6 @@
           <w:tblBorders>
             <w:top w:val="none" w:sz="0" w:space="0" w:color="auto"/>
           </w:tblBorders>
-          <w:tblCellMar>
-            <w:top w:w="0" w:type="dxa"/>
-            <w:bottom w:w="0" w:type="dxa"/>
-          </w:tblCellMar>
         </w:tblPrEx>
         <w:tc>
           <w:tcPr>
@@ -10539,10 +11317,6 @@
           <w:tblBorders>
             <w:top w:val="none" w:sz="0" w:space="0" w:color="auto"/>
           </w:tblBorders>
-          <w:tblCellMar>
-            <w:top w:w="0" w:type="dxa"/>
-            <w:bottom w:w="0" w:type="dxa"/>
-          </w:tblCellMar>
         </w:tblPrEx>
         <w:tc>
           <w:tcPr>
@@ -10718,10 +11492,6 @@
           <w:tblBorders>
             <w:top w:val="none" w:sz="0" w:space="0" w:color="auto"/>
           </w:tblBorders>
-          <w:tblCellMar>
-            <w:top w:w="0" w:type="dxa"/>
-            <w:bottom w:w="0" w:type="dxa"/>
-          </w:tblCellMar>
         </w:tblPrEx>
         <w:tc>
           <w:tcPr>
@@ -10897,10 +11667,6 @@
           <w:tblBorders>
             <w:top w:val="none" w:sz="0" w:space="0" w:color="auto"/>
           </w:tblBorders>
-          <w:tblCellMar>
-            <w:top w:w="0" w:type="dxa"/>
-            <w:bottom w:w="0" w:type="dxa"/>
-          </w:tblCellMar>
         </w:tblPrEx>
         <w:tc>
           <w:tcPr>
@@ -11076,10 +11842,6 @@
           <w:tblBorders>
             <w:top w:val="none" w:sz="0" w:space="0" w:color="auto"/>
           </w:tblBorders>
-          <w:tblCellMar>
-            <w:top w:w="0" w:type="dxa"/>
-            <w:bottom w:w="0" w:type="dxa"/>
-          </w:tblCellMar>
         </w:tblPrEx>
         <w:tc>
           <w:tcPr>
@@ -11255,10 +12017,6 @@
           <w:tblBorders>
             <w:top w:val="none" w:sz="0" w:space="0" w:color="auto"/>
           </w:tblBorders>
-          <w:tblCellMar>
-            <w:top w:w="0" w:type="dxa"/>
-            <w:bottom w:w="0" w:type="dxa"/>
-          </w:tblCellMar>
         </w:tblPrEx>
         <w:tc>
           <w:tcPr>
@@ -11434,10 +12192,6 @@
           <w:tblBorders>
             <w:top w:val="none" w:sz="0" w:space="0" w:color="auto"/>
           </w:tblBorders>
-          <w:tblCellMar>
-            <w:top w:w="0" w:type="dxa"/>
-            <w:bottom w:w="0" w:type="dxa"/>
-          </w:tblCellMar>
         </w:tblPrEx>
         <w:tc>
           <w:tcPr>
@@ -11613,10 +12367,6 @@
           <w:tblBorders>
             <w:top w:val="none" w:sz="0" w:space="0" w:color="auto"/>
           </w:tblBorders>
-          <w:tblCellMar>
-            <w:top w:w="0" w:type="dxa"/>
-            <w:bottom w:w="0" w:type="dxa"/>
-          </w:tblCellMar>
         </w:tblPrEx>
         <w:tc>
           <w:tcPr>
@@ -11788,12 +12538,6 @@
         </w:tc>
       </w:tr>
       <w:tr>
-        <w:tblPrEx>
-          <w:tblCellMar>
-            <w:top w:w="0" w:type="dxa"/>
-            <w:bottom w:w="0" w:type="dxa"/>
-          </w:tblCellMar>
-        </w:tblPrEx>
         <w:tc>
           <w:tcPr>
             <w:tcW w:w="1067" w:type="dxa"/>
@@ -12039,6 +12783,7 @@
           <w:color w:val="000000"/>
           <w:sz w:val="36"/>
         </w:rPr>
+        <w:lastRenderedPageBreak/>
         <w:t>Appendix B: Use Cases</w:t>
       </w:r>
     </w:p>
@@ -12152,7 +12897,31 @@
           <w:sz w:val="28"/>
           <w:szCs w:val="28"/>
         </w:rPr>
-        <w:t>Use case: Create new todo task</w:t>
+        <w:t xml:space="preserve">Use case: Create new </w:t>
+      </w:r>
+      <w:proofErr w:type="spellStart"/>
+      <w:r>
+        <w:rPr>
+          <w:rFonts w:ascii="Helvetica Neue" w:hAnsi="Helvetica Neue" w:cs="Helvetica Neue"/>
+          <w:b/>
+          <w:bCs/>
+          <w:color w:val="262626"/>
+          <w:sz w:val="28"/>
+          <w:szCs w:val="28"/>
+        </w:rPr>
+        <w:t>todo</w:t>
+      </w:r>
+      <w:proofErr w:type="spellEnd"/>
+      <w:r>
+        <w:rPr>
+          <w:rFonts w:ascii="Helvetica Neue" w:hAnsi="Helvetica Neue" w:cs="Helvetica Neue"/>
+          <w:b/>
+          <w:bCs/>
+          <w:color w:val="262626"/>
+          <w:sz w:val="28"/>
+          <w:szCs w:val="28"/>
+        </w:rPr>
+        <w:t xml:space="preserve"> task</w:t>
       </w:r>
     </w:p>
     <w:p>
@@ -12249,8 +13018,17 @@
           <w:rFonts w:ascii="Helvetica Neue" w:hAnsi="Helvetica Neue" w:cs="Helvetica Neue"/>
           <w:color w:val="262626"/>
         </w:rPr>
-        <w:t>Program saves the task with given name as a todo</w:t>
-      </w:r>
+        <w:t xml:space="preserve">Program saves the task with given name as a </w:t>
+      </w:r>
+      <w:proofErr w:type="spellStart"/>
+      <w:r>
+        <w:rPr>
+          <w:rFonts w:ascii="Helvetica Neue" w:hAnsi="Helvetica Neue" w:cs="Helvetica Neue"/>
+          <w:color w:val="262626"/>
+        </w:rPr>
+        <w:t>todo</w:t>
+      </w:r>
+      <w:proofErr w:type="spellEnd"/>
     </w:p>
     <w:p>
       <w:pPr>
@@ -13032,6 +13810,7 @@
           <w:sz w:val="28"/>
           <w:szCs w:val="28"/>
         </w:rPr>
+        <w:lastRenderedPageBreak/>
         <w:t>Use case: Create new event task</w:t>
       </w:r>
     </w:p>
@@ -13823,7 +14602,23 @@
           <w:rFonts w:ascii="Helvetica Neue" w:hAnsi="Helvetica Neue" w:cs="Helvetica Neue"/>
           <w:color w:val="262626"/>
         </w:rPr>
-        <w:t>Program shows the list of uncompleted todo tasks, uncompleted events from today onwards, and all uncompleted deadlines</w:t>
+        <w:t xml:space="preserve">Program shows the list of uncompleted </w:t>
+      </w:r>
+      <w:proofErr w:type="spellStart"/>
+      <w:r>
+        <w:rPr>
+          <w:rFonts w:ascii="Helvetica Neue" w:hAnsi="Helvetica Neue" w:cs="Helvetica Neue"/>
+          <w:color w:val="262626"/>
+        </w:rPr>
+        <w:t>todo</w:t>
+      </w:r>
+      <w:proofErr w:type="spellEnd"/>
+      <w:r>
+        <w:rPr>
+          <w:rFonts w:ascii="Helvetica Neue" w:hAnsi="Helvetica Neue" w:cs="Helvetica Neue"/>
+          <w:color w:val="262626"/>
+        </w:rPr>
+        <w:t xml:space="preserve"> tasks, uncompleted events from today onwards, and all uncompleted deadlines</w:t>
       </w:r>
     </w:p>
     <w:p>
@@ -14000,7 +14795,23 @@
           <w:rFonts w:ascii="Helvetica Neue" w:hAnsi="Helvetica Neue" w:cs="Helvetica Neue"/>
           <w:color w:val="262626"/>
         </w:rPr>
-        <w:t>Program shows the list of all todo tasks, deadlines and events</w:t>
+        <w:t xml:space="preserve">Program shows the list of all </w:t>
+      </w:r>
+      <w:proofErr w:type="spellStart"/>
+      <w:r>
+        <w:rPr>
+          <w:rFonts w:ascii="Helvetica Neue" w:hAnsi="Helvetica Neue" w:cs="Helvetica Neue"/>
+          <w:color w:val="262626"/>
+        </w:rPr>
+        <w:t>todo</w:t>
+      </w:r>
+      <w:proofErr w:type="spellEnd"/>
+      <w:r>
+        <w:rPr>
+          <w:rFonts w:ascii="Helvetica Neue" w:hAnsi="Helvetica Neue" w:cs="Helvetica Neue"/>
+          <w:color w:val="262626"/>
+        </w:rPr>
+        <w:t xml:space="preserve"> tasks, deadlines and events</w:t>
       </w:r>
     </w:p>
     <w:p>
@@ -14060,6 +14871,7 @@
           <w:sz w:val="28"/>
           <w:szCs w:val="28"/>
         </w:rPr>
+        <w:lastRenderedPageBreak/>
         <w:t>Use case: View all tasks at specified date</w:t>
       </w:r>
     </w:p>
@@ -14163,7 +14975,23 @@
           <w:rFonts w:ascii="Helvetica Neue" w:hAnsi="Helvetica Neue" w:cs="Helvetica Neue"/>
           <w:color w:val="262626"/>
         </w:rPr>
-        <w:t>Program shows all todo tasks, the list of events for the specified date and deadlines up to the specified date</w:t>
+        <w:t xml:space="preserve">Program shows all </w:t>
+      </w:r>
+      <w:proofErr w:type="spellStart"/>
+      <w:r>
+        <w:rPr>
+          <w:rFonts w:ascii="Helvetica Neue" w:hAnsi="Helvetica Neue" w:cs="Helvetica Neue"/>
+          <w:color w:val="262626"/>
+        </w:rPr>
+        <w:t>todo</w:t>
+      </w:r>
+      <w:proofErr w:type="spellEnd"/>
+      <w:r>
+        <w:rPr>
+          <w:rFonts w:ascii="Helvetica Neue" w:hAnsi="Helvetica Neue" w:cs="Helvetica Neue"/>
+          <w:color w:val="262626"/>
+        </w:rPr>
+        <w:t xml:space="preserve"> tasks, the list of events for the specified date and deadlines up to the specified date</w:t>
       </w:r>
     </w:p>
     <w:p>
@@ -14493,7 +15321,23 @@
           <w:rFonts w:ascii="Helvetica Neue" w:hAnsi="Helvetica Neue" w:cs="Helvetica Neue"/>
           <w:color w:val="262626"/>
         </w:rPr>
-        <w:t>Program shows the list of completed todo tasks</w:t>
+        <w:t xml:space="preserve">Program shows the list of completed </w:t>
+      </w:r>
+      <w:proofErr w:type="spellStart"/>
+      <w:r>
+        <w:rPr>
+          <w:rFonts w:ascii="Helvetica Neue" w:hAnsi="Helvetica Neue" w:cs="Helvetica Neue"/>
+          <w:color w:val="262626"/>
+        </w:rPr>
+        <w:t>todo</w:t>
+      </w:r>
+      <w:proofErr w:type="spellEnd"/>
+      <w:r>
+        <w:rPr>
+          <w:rFonts w:ascii="Helvetica Neue" w:hAnsi="Helvetica Neue" w:cs="Helvetica Neue"/>
+          <w:color w:val="262626"/>
+        </w:rPr>
+        <w:t xml:space="preserve"> tasks</w:t>
       </w:r>
     </w:p>
     <w:p>
@@ -14963,6 +15807,7 @@
           <w:sz w:val="28"/>
           <w:szCs w:val="28"/>
         </w:rPr>
+        <w:lastRenderedPageBreak/>
         <w:t>Use case: Edit details of a task</w:t>
       </w:r>
     </w:p>
@@ -15458,7 +16303,23 @@
           <w:rFonts w:ascii="Helvetica Neue" w:hAnsi="Helvetica Neue" w:cs="Helvetica Neue"/>
           <w:color w:val="000000" w:themeColor="text1"/>
         </w:rPr>
-        <w:t>Program defaults to the todo list</w:t>
+        <w:t xml:space="preserve">Program defaults to the </w:t>
+      </w:r>
+      <w:proofErr w:type="spellStart"/>
+      <w:r>
+        <w:rPr>
+          <w:rFonts w:ascii="Helvetica Neue" w:hAnsi="Helvetica Neue" w:cs="Helvetica Neue"/>
+          <w:color w:val="000000" w:themeColor="text1"/>
+        </w:rPr>
+        <w:t>todo</w:t>
+      </w:r>
+      <w:proofErr w:type="spellEnd"/>
+      <w:r>
+        <w:rPr>
+          <w:rFonts w:ascii="Helvetica Neue" w:hAnsi="Helvetica Neue" w:cs="Helvetica Neue"/>
+          <w:color w:val="000000" w:themeColor="text1"/>
+        </w:rPr>
+        <w:t xml:space="preserve"> list</w:t>
       </w:r>
     </w:p>
     <w:p>
@@ -15566,7 +16427,23 @@
           <w:rFonts w:ascii="Helvetica Neue" w:hAnsi="Helvetica Neue" w:cs="Helvetica Neue"/>
           <w:color w:val="000000" w:themeColor="text1"/>
         </w:rPr>
-        <w:t>Program defaults to the todo list</w:t>
+        <w:t xml:space="preserve">Program defaults to the </w:t>
+      </w:r>
+      <w:proofErr w:type="spellStart"/>
+      <w:r>
+        <w:rPr>
+          <w:rFonts w:ascii="Helvetica Neue" w:hAnsi="Helvetica Neue" w:cs="Helvetica Neue"/>
+          <w:color w:val="000000" w:themeColor="text1"/>
+        </w:rPr>
+        <w:t>todo</w:t>
+      </w:r>
+      <w:proofErr w:type="spellEnd"/>
+      <w:r>
+        <w:rPr>
+          <w:rFonts w:ascii="Helvetica Neue" w:hAnsi="Helvetica Neue" w:cs="Helvetica Neue"/>
+          <w:color w:val="000000" w:themeColor="text1"/>
+        </w:rPr>
+        <w:t xml:space="preserve"> list</w:t>
       </w:r>
     </w:p>
     <w:p>
@@ -15938,6 +16815,7 @@
           <w:sz w:val="28"/>
           <w:szCs w:val="28"/>
         </w:rPr>
+        <w:lastRenderedPageBreak/>
         <w:t>Use case: Delete a task</w:t>
       </w:r>
     </w:p>
@@ -16196,7 +17074,7 @@
           <w:rFonts w:ascii="Helvetica Neue" w:hAnsi="Helvetica Neue" w:cs="Helvetica Neue"/>
           <w:color w:val="000000" w:themeColor="text1"/>
         </w:rPr>
-        <w:t>Use case ends.</w:t>
+        <w:t>Use case ends</w:t>
       </w:r>
     </w:p>
     <w:p>
@@ -16231,7 +17109,7 @@
           <w:rFonts w:ascii="Helvetica Neue" w:hAnsi="Helvetica Neue" w:cs="Helvetica Neue"/>
           <w:color w:val="000000" w:themeColor="text1"/>
         </w:rPr>
-        <w:t>2a. The given index of any provided is invalid</w:t>
+        <w:t>2a. First number is greater than second number provided for a range of index</w:t>
       </w:r>
     </w:p>
     <w:p>
@@ -16255,7 +17133,21 @@
           <w:color w:val="000000" w:themeColor="text1"/>
         </w:rPr>
         <w:tab/>
-        <w:t xml:space="preserve">  2a1. Program returns an error message, stating all invalid indexes that were provided</w:t>
+        <w:t xml:space="preserve">  </w:t>
+      </w:r>
+      <w:r>
+        <w:rPr>
+          <w:rFonts w:ascii="Helvetica Neue" w:hAnsi="Helvetica Neue" w:cs="Helvetica Neue"/>
+          <w:color w:val="000000" w:themeColor="text1"/>
+        </w:rPr>
+        <w:t>2a1. Program returns an error message, stating that</w:t>
+      </w:r>
+      <w:r>
+        <w:rPr>
+          <w:rFonts w:ascii="Helvetica Neue" w:hAnsi="Helvetica Neue" w:cs="Helvetica Neue"/>
+          <w:color w:val="000000" w:themeColor="text1"/>
+        </w:rPr>
+        <w:t xml:space="preserve"> an invalid format was given</w:t>
       </w:r>
     </w:p>
     <w:p>
@@ -16278,6 +17170,121 @@
           <w:rFonts w:ascii="Helvetica Neue" w:hAnsi="Helvetica Neue" w:cs="Helvetica Neue"/>
           <w:color w:val="000000" w:themeColor="text1"/>
         </w:rPr>
+        <w:t xml:space="preserve">  </w:t>
+      </w:r>
+      <w:r>
+        <w:rPr>
+          <w:rFonts w:ascii="Helvetica Neue" w:hAnsi="Helvetica Neue" w:cs="Helvetica Neue"/>
+          <w:color w:val="000000" w:themeColor="text1"/>
+        </w:rPr>
+        <w:tab/>
+        <w:t xml:space="preserve">  </w:t>
+      </w:r>
+      <w:r>
+        <w:rPr>
+          <w:rFonts w:ascii="Helvetica Neue" w:hAnsi="Helvetica Neue" w:cs="Helvetica Neue"/>
+          <w:color w:val="000000" w:themeColor="text1"/>
+        </w:rPr>
+        <w:t>Use case resumes at step 2</w:t>
+      </w:r>
+    </w:p>
+    <w:p>
+      <w:pPr>
+        <w:widowControl w:val="0"/>
+        <w:tabs>
+          <w:tab w:val="left" w:pos="220"/>
+          <w:tab w:val="left" w:pos="720"/>
+        </w:tabs>
+        <w:autoSpaceDE w:val="0"/>
+        <w:autoSpaceDN w:val="0"/>
+        <w:adjustRightInd w:val="0"/>
+        <w:rPr>
+          <w:rFonts w:ascii="Helvetica Neue" w:hAnsi="Helvetica Neue" w:cs="Helvetica Neue"/>
+          <w:color w:val="000000" w:themeColor="text1"/>
+        </w:rPr>
+      </w:pPr>
+    </w:p>
+    <w:p>
+      <w:pPr>
+        <w:widowControl w:val="0"/>
+        <w:tabs>
+          <w:tab w:val="left" w:pos="220"/>
+          <w:tab w:val="left" w:pos="720"/>
+        </w:tabs>
+        <w:autoSpaceDE w:val="0"/>
+        <w:autoSpaceDN w:val="0"/>
+        <w:adjustRightInd w:val="0"/>
+        <w:rPr>
+          <w:rFonts w:ascii="Helvetica Neue" w:hAnsi="Helvetica Neue" w:cs="Helvetica Neue"/>
+          <w:color w:val="000000" w:themeColor="text1"/>
+        </w:rPr>
+      </w:pPr>
+      <w:r>
+        <w:rPr>
+          <w:rFonts w:ascii="Helvetica Neue" w:hAnsi="Helvetica Neue" w:cs="Helvetica Neue"/>
+          <w:color w:val="000000" w:themeColor="text1"/>
+        </w:rPr>
+        <w:t>2b</w:t>
+      </w:r>
+      <w:r>
+        <w:rPr>
+          <w:rFonts w:ascii="Helvetica Neue" w:hAnsi="Helvetica Neue" w:cs="Helvetica Neue"/>
+          <w:color w:val="000000" w:themeColor="text1"/>
+        </w:rPr>
+        <w:t>. The given index of any provided is invalid</w:t>
+      </w:r>
+    </w:p>
+    <w:p>
+      <w:pPr>
+        <w:widowControl w:val="0"/>
+        <w:tabs>
+          <w:tab w:val="left" w:pos="220"/>
+          <w:tab w:val="left" w:pos="720"/>
+        </w:tabs>
+        <w:autoSpaceDE w:val="0"/>
+        <w:autoSpaceDN w:val="0"/>
+        <w:adjustRightInd w:val="0"/>
+        <w:rPr>
+          <w:rFonts w:ascii="Helvetica Neue" w:hAnsi="Helvetica Neue" w:cs="Helvetica Neue"/>
+          <w:color w:val="000000" w:themeColor="text1"/>
+        </w:rPr>
+      </w:pPr>
+      <w:r>
+        <w:rPr>
+          <w:rFonts w:ascii="Helvetica Neue" w:hAnsi="Helvetica Neue" w:cs="Helvetica Neue"/>
+          <w:color w:val="000000" w:themeColor="text1"/>
+        </w:rPr>
+        <w:tab/>
+        <w:t xml:space="preserve">  2b</w:t>
+      </w:r>
+      <w:r>
+        <w:rPr>
+          <w:rFonts w:ascii="Helvetica Neue" w:hAnsi="Helvetica Neue" w:cs="Helvetica Neue"/>
+          <w:color w:val="000000" w:themeColor="text1"/>
+        </w:rPr>
+        <w:t>1. Program returns an error message, stating all invalid indexes that were provided</w:t>
+      </w:r>
+    </w:p>
+    <w:p>
+      <w:pPr>
+        <w:widowControl w:val="0"/>
+        <w:tabs>
+          <w:tab w:val="left" w:pos="220"/>
+          <w:tab w:val="left" w:pos="720"/>
+        </w:tabs>
+        <w:autoSpaceDE w:val="0"/>
+        <w:autoSpaceDN w:val="0"/>
+        <w:adjustRightInd w:val="0"/>
+        <w:rPr>
+          <w:rFonts w:ascii="Helvetica Neue" w:hAnsi="Helvetica Neue" w:cs="Helvetica Neue"/>
+          <w:color w:val="000000" w:themeColor="text1"/>
+        </w:rPr>
+      </w:pPr>
+      <w:r>
+        <w:rPr>
+          <w:rFonts w:ascii="Helvetica Neue" w:hAnsi="Helvetica Neue" w:cs="Helvetica Neue"/>
+          <w:color w:val="000000" w:themeColor="text1"/>
+        </w:rPr>
         <w:tab/>
         <w:t xml:space="preserve">  Use case resumes at step 2</w:t>
       </w:r>
@@ -16318,7 +17325,14 @@
           <w:rFonts w:ascii="Helvetica Neue" w:hAnsi="Helvetica Neue" w:cs="Helvetica Neue"/>
           <w:color w:val="000000" w:themeColor="text1"/>
         </w:rPr>
-        <w:t>2b. Duplicate index was provided</w:t>
+        <w:t>2c</w:t>
+      </w:r>
+      <w:r>
+        <w:rPr>
+          <w:rFonts w:ascii="Helvetica Neue" w:hAnsi="Helvetica Neue" w:cs="Helvetica Neue"/>
+          <w:color w:val="000000" w:themeColor="text1"/>
+        </w:rPr>
+        <w:t>. Duplicate index was provided</w:t>
       </w:r>
     </w:p>
     <w:p>
@@ -16342,7 +17356,14 @@
           <w:color w:val="000000" w:themeColor="text1"/>
         </w:rPr>
         <w:tab/>
-        <w:t xml:space="preserve">  2b1. Program returns an error message, stating all indexes provided that has duplicates</w:t>
+        <w:t xml:space="preserve">  2c</w:t>
+      </w:r>
+      <w:r>
+        <w:rPr>
+          <w:rFonts w:ascii="Helvetica Neue" w:hAnsi="Helvetica Neue" w:cs="Helvetica Neue"/>
+          <w:color w:val="000000" w:themeColor="text1"/>
+        </w:rPr>
+        <w:t>1. Program returns an error message, stating all indexes provided that has duplicates</w:t>
       </w:r>
     </w:p>
     <w:p>
@@ -16405,7 +17426,14 @@
           <w:rFonts w:ascii="Helvetica Neue" w:hAnsi="Helvetica Neue" w:cs="Helvetica Neue"/>
           <w:color w:val="000000" w:themeColor="text1"/>
         </w:rPr>
-        <w:t xml:space="preserve">2c. The given alphabet of any provided index is invalid (not </w:t>
+        <w:t>2d</w:t>
+      </w:r>
+      <w:r>
+        <w:rPr>
+          <w:rFonts w:ascii="Helvetica Neue" w:hAnsi="Helvetica Neue" w:cs="Helvetica Neue"/>
+          <w:color w:val="000000" w:themeColor="text1"/>
+        </w:rPr>
+        <w:t xml:space="preserve">. The given alphabet of any provided index is invalid (not </w:t>
       </w:r>
       <w:r>
         <w:rPr>
@@ -16471,7 +17499,14 @@
           <w:color w:val="000000" w:themeColor="text1"/>
         </w:rPr>
         <w:tab/>
-        <w:t xml:space="preserve">  2c1. Program defaults to the default alphabet(</w:t>
+        <w:t xml:space="preserve">  2d</w:t>
+      </w:r>
+      <w:r>
+        <w:rPr>
+          <w:rFonts w:ascii="Helvetica Neue" w:hAnsi="Helvetica Neue" w:cs="Helvetica Neue"/>
+          <w:color w:val="000000" w:themeColor="text1"/>
+        </w:rPr>
+        <w:t>1. Program defaults to the default alphabet(</w:t>
       </w:r>
       <w:r>
         <w:rPr>
@@ -16548,7 +17583,14 @@
           <w:rFonts w:ascii="Helvetica Neue" w:hAnsi="Helvetica Neue" w:cs="Helvetica Neue"/>
           <w:color w:val="000000" w:themeColor="text1"/>
         </w:rPr>
-        <w:t>2d. No alphabet is given for any provided index</w:t>
+        <w:t>3a</w:t>
+      </w:r>
+      <w:r>
+        <w:rPr>
+          <w:rFonts w:ascii="Helvetica Neue" w:hAnsi="Helvetica Neue" w:cs="Helvetica Neue"/>
+          <w:color w:val="000000" w:themeColor="text1"/>
+        </w:rPr>
+        <w:t>. No alphabet is given for any provided index</w:t>
       </w:r>
     </w:p>
     <w:p>
@@ -16572,7 +17614,14 @@
           <w:color w:val="000000" w:themeColor="text1"/>
         </w:rPr>
         <w:tab/>
-        <w:t xml:space="preserve">  2d1. Program defaults to the default alphabet(</w:t>
+        <w:t xml:space="preserve">  3a1</w:t>
+      </w:r>
+      <w:r>
+        <w:rPr>
+          <w:rFonts w:ascii="Helvetica Neue" w:hAnsi="Helvetica Neue" w:cs="Helvetica Neue"/>
+          <w:color w:val="000000" w:themeColor="text1"/>
+        </w:rPr>
+        <w:t>. Program defaults to the default alphabet(</w:t>
       </w:r>
       <w:r>
         <w:rPr>
@@ -16794,13 +17843,7 @@
           <w:szCs w:val="28"/>
         </w:rPr>
       </w:pPr>
-    </w:p>
-    <w:p>
-      <w:pPr>
-        <w:widowControl w:val="0"/>
-        <w:autoSpaceDE w:val="0"/>
-        <w:autoSpaceDN w:val="0"/>
-        <w:adjustRightInd w:val="0"/>
+      <w:r>
         <w:rPr>
           <w:rFonts w:ascii="Helvetica Neue" w:hAnsi="Helvetica Neue" w:cs="Helvetica Neue"/>
           <w:b/>
@@ -16809,50 +17852,7 @@
           <w:sz w:val="28"/>
           <w:szCs w:val="28"/>
         </w:rPr>
-      </w:pPr>
-      <w:bookmarkStart w:id="0" w:name="_GoBack"/>
-      <w:bookmarkEnd w:id="0"/>
-    </w:p>
-    <w:p>
-      <w:pPr>
-        <w:widowControl w:val="0"/>
-        <w:autoSpaceDE w:val="0"/>
-        <w:autoSpaceDN w:val="0"/>
-        <w:adjustRightInd w:val="0"/>
-        <w:rPr>
-          <w:rFonts w:ascii="Helvetica Neue" w:hAnsi="Helvetica Neue" w:cs="Helvetica Neue"/>
-          <w:b/>
-          <w:bCs/>
-          <w:color w:val="262626"/>
-          <w:sz w:val="28"/>
-          <w:szCs w:val="28"/>
-        </w:rPr>
-      </w:pPr>
-    </w:p>
-    <w:p>
-      <w:pPr>
-        <w:widowControl w:val="0"/>
-        <w:autoSpaceDE w:val="0"/>
-        <w:autoSpaceDN w:val="0"/>
-        <w:adjustRightInd w:val="0"/>
-        <w:rPr>
-          <w:rFonts w:ascii="Helvetica Neue" w:hAnsi="Helvetica Neue" w:cs="Helvetica Neue"/>
-          <w:b/>
-          <w:bCs/>
-          <w:color w:val="262626"/>
-          <w:sz w:val="28"/>
-          <w:szCs w:val="28"/>
-        </w:rPr>
-      </w:pPr>
-      <w:r>
-        <w:rPr>
-          <w:rFonts w:ascii="Helvetica Neue" w:hAnsi="Helvetica Neue" w:cs="Helvetica Neue"/>
-          <w:b/>
-          <w:bCs/>
-          <w:color w:val="262626"/>
-          <w:sz w:val="28"/>
-          <w:szCs w:val="28"/>
-        </w:rPr>
+        <w:lastRenderedPageBreak/>
         <w:t>Use case: Mark a task when done</w:t>
       </w:r>
     </w:p>
@@ -17809,6 +18809,7 @@
           <w:sz w:val="28"/>
           <w:szCs w:val="28"/>
         </w:rPr>
+        <w:lastRenderedPageBreak/>
         <w:t>Use case: Undo previous action</w:t>
       </w:r>
     </w:p>
@@ -18331,7 +19332,14 @@
           <w:rFonts w:ascii="Helvetica Neue" w:hAnsi="Helvetica Neue" w:cs="Helvetica Neue"/>
           <w:color w:val="000000" w:themeColor="text1"/>
         </w:rPr>
-        <w:t>1a. There are no recent undo actions.</w:t>
+        <w:t>1a. T</w:t>
+      </w:r>
+      <w:r>
+        <w:rPr>
+          <w:rFonts w:ascii="Helvetica Neue" w:hAnsi="Helvetica Neue" w:cs="Helvetica Neue"/>
+          <w:color w:val="000000" w:themeColor="text1"/>
+        </w:rPr>
+        <w:t>here are no recent undo actions</w:t>
       </w:r>
     </w:p>
     <w:p>
@@ -18600,6 +19608,7 @@
           <w:sz w:val="28"/>
           <w:szCs w:val="28"/>
         </w:rPr>
+        <w:lastRenderedPageBreak/>
         <w:t>Use case: Save data to a specified folder</w:t>
       </w:r>
     </w:p>
@@ -18711,10 +19720,6 @@
     <w:p>
       <w:pPr>
         <w:widowControl w:val="0"/>
-        <w:numPr>
-          <w:ilvl w:val="0"/>
-          <w:numId w:val="30"/>
-        </w:numPr>
         <w:tabs>
           <w:tab w:val="left" w:pos="220"/>
           <w:tab w:val="left" w:pos="720"/>
@@ -19585,6 +20590,7 @@
           <w:color w:val="000000"/>
           <w:sz w:val="36"/>
         </w:rPr>
+        <w:lastRenderedPageBreak/>
         <w:t>Appendix C: Non Functional Requirements</w:t>
       </w:r>
     </w:p>
@@ -20313,6 +21319,7 @@
           <w:color w:val="000000"/>
           <w:sz w:val="36"/>
         </w:rPr>
+        <w:lastRenderedPageBreak/>
         <w:t>Appendix E: Product Survey</w:t>
       </w:r>
     </w:p>
@@ -20555,7 +21562,23 @@
           <w:rFonts w:ascii="Helvetica Neue" w:hAnsi="Helvetica Neue" w:cs="Helvetica Neue"/>
           <w:color w:val="262626"/>
         </w:rPr>
-        <w:t>Can automatically detect events from gmail.</w:t>
+        <w:t xml:space="preserve">Can automatically detect events from </w:t>
+      </w:r>
+      <w:proofErr w:type="spellStart"/>
+      <w:r>
+        <w:rPr>
+          <w:rFonts w:ascii="Helvetica Neue" w:hAnsi="Helvetica Neue" w:cs="Helvetica Neue"/>
+          <w:color w:val="262626"/>
+        </w:rPr>
+        <w:t>gmail</w:t>
+      </w:r>
+      <w:proofErr w:type="spellEnd"/>
+      <w:r>
+        <w:rPr>
+          <w:rFonts w:ascii="Helvetica Neue" w:hAnsi="Helvetica Neue" w:cs="Helvetica Neue"/>
+          <w:color w:val="262626"/>
+        </w:rPr>
+        <w:t>.</w:t>
       </w:r>
     </w:p>
     <w:p>
@@ -20814,7 +21837,23 @@
           <w:rFonts w:ascii="Helvetica Neue" w:hAnsi="Helvetica Neue" w:cs="Helvetica Neue"/>
           <w:color w:val="262626"/>
         </w:rPr>
-        <w:t>Can only mark reminders as done.</w:t>
+        <w:t xml:space="preserve">Can only mark reminders as </w:t>
+      </w:r>
+      <w:proofErr w:type="gramStart"/>
+      <w:r>
+        <w:rPr>
+          <w:rFonts w:ascii="Helvetica Neue" w:hAnsi="Helvetica Neue" w:cs="Helvetica Neue"/>
+          <w:color w:val="262626"/>
+        </w:rPr>
+        <w:t>done</w:t>
+      </w:r>
+      <w:proofErr w:type="gramEnd"/>
+      <w:r>
+        <w:rPr>
+          <w:rFonts w:ascii="Helvetica Neue" w:hAnsi="Helvetica Neue" w:cs="Helvetica Neue"/>
+          <w:color w:val="262626"/>
+        </w:rPr>
+        <w:t>.</w:t>
       </w:r>
     </w:p>
     <w:p>
@@ -20871,7 +21910,31 @@
           <w:sz w:val="28"/>
           <w:szCs w:val="28"/>
         </w:rPr>
-        <w:t>Jun An: Wunderlist</w:t>
+        <w:t xml:space="preserve">Jun </w:t>
+      </w:r>
+      <w:proofErr w:type="gramStart"/>
+      <w:r>
+        <w:rPr>
+          <w:rFonts w:ascii="Helvetica Neue" w:hAnsi="Helvetica Neue" w:cs="Helvetica Neue"/>
+          <w:b/>
+          <w:bCs/>
+          <w:color w:val="262626"/>
+          <w:sz w:val="28"/>
+          <w:szCs w:val="28"/>
+        </w:rPr>
+        <w:t>An</w:t>
+      </w:r>
+      <w:proofErr w:type="gramEnd"/>
+      <w:r>
+        <w:rPr>
+          <w:rFonts w:ascii="Helvetica Neue" w:hAnsi="Helvetica Neue" w:cs="Helvetica Neue"/>
+          <w:b/>
+          <w:bCs/>
+          <w:color w:val="262626"/>
+          <w:sz w:val="28"/>
+          <w:szCs w:val="28"/>
+        </w:rPr>
+        <w:t>: Wunderlist</w:t>
       </w:r>
     </w:p>
     <w:p>
@@ -21160,7 +22223,23 @@
           <w:rFonts w:ascii="Helvetica Neue" w:hAnsi="Helvetica Neue" w:cs="Helvetica Neue"/>
           <w:color w:val="262626"/>
         </w:rPr>
-        <w:t>Can set on notifications (eg. Email, in-app) for due dates.</w:t>
+        <w:t>Can set on notifications (</w:t>
+      </w:r>
+      <w:proofErr w:type="spellStart"/>
+      <w:r>
+        <w:rPr>
+          <w:rFonts w:ascii="Helvetica Neue" w:hAnsi="Helvetica Neue" w:cs="Helvetica Neue"/>
+          <w:color w:val="262626"/>
+        </w:rPr>
+        <w:t>eg</w:t>
+      </w:r>
+      <w:proofErr w:type="spellEnd"/>
+      <w:r>
+        <w:rPr>
+          <w:rFonts w:ascii="Helvetica Neue" w:hAnsi="Helvetica Neue" w:cs="Helvetica Neue"/>
+          <w:color w:val="262626"/>
+        </w:rPr>
+        <w:t>. Email, in-app) for due dates.</w:t>
       </w:r>
     </w:p>
     <w:p>
@@ -21226,8 +22305,17 @@
           <w:rFonts w:ascii="Helvetica Neue" w:hAnsi="Helvetica Neue" w:cs="Helvetica Neue"/>
           <w:color w:val="262626"/>
         </w:rPr>
-        <w:t>Has no repeat options for task.</w:t>
-      </w:r>
+        <w:t xml:space="preserve">Has no repeat options for </w:t>
+      </w:r>
+      <w:proofErr w:type="gramStart"/>
+      <w:r>
+        <w:rPr>
+          <w:rFonts w:ascii="Helvetica Neue" w:hAnsi="Helvetica Neue" w:cs="Helvetica Neue"/>
+          <w:color w:val="262626"/>
+        </w:rPr>
+        <w:t>task.</w:t>
+      </w:r>
+      <w:proofErr w:type="gramEnd"/>
     </w:p>
     <w:p>
       <w:pPr>
@@ -21254,8 +22342,26 @@
           <w:rFonts w:ascii="Helvetica Neue" w:hAnsi="Helvetica Neue" w:cs="Helvetica Neue"/>
           <w:color w:val="262626"/>
         </w:rPr>
-        <w:t>Has no options for subtasks or subcontexts.</w:t>
-      </w:r>
+        <w:t xml:space="preserve">Has no options for subtasks or </w:t>
+      </w:r>
+      <w:proofErr w:type="spellStart"/>
+      <w:proofErr w:type="gramStart"/>
+      <w:r>
+        <w:rPr>
+          <w:rFonts w:ascii="Helvetica Neue" w:hAnsi="Helvetica Neue" w:cs="Helvetica Neue"/>
+          <w:color w:val="262626"/>
+        </w:rPr>
+        <w:t>subcontexts</w:t>
+      </w:r>
+      <w:proofErr w:type="spellEnd"/>
+      <w:r>
+        <w:rPr>
+          <w:rFonts w:ascii="Helvetica Neue" w:hAnsi="Helvetica Neue" w:cs="Helvetica Neue"/>
+          <w:color w:val="262626"/>
+        </w:rPr>
+        <w:t>.</w:t>
+      </w:r>
+      <w:proofErr w:type="gramEnd"/>
     </w:p>
     <w:p>
       <w:pPr>
@@ -21310,7 +22416,32 @@
           <w:rFonts w:ascii="Helvetica Neue" w:hAnsi="Helvetica Neue" w:cs="Helvetica Neue"/>
           <w:color w:val="262626"/>
         </w:rPr>
-        <w:t>Has limited functionalities(eg. Limited number of tasks and limited file sizes) for free versions, requires subscription fee to unlock all functionalities.</w:t>
+        <w:t xml:space="preserve">Has limited </w:t>
+      </w:r>
+      <w:proofErr w:type="gramStart"/>
+      <w:r>
+        <w:rPr>
+          <w:rFonts w:ascii="Helvetica Neue" w:hAnsi="Helvetica Neue" w:cs="Helvetica Neue"/>
+          <w:color w:val="262626"/>
+        </w:rPr>
+        <w:t>functionalities(</w:t>
+      </w:r>
+      <w:proofErr w:type="spellStart"/>
+      <w:proofErr w:type="gramEnd"/>
+      <w:r>
+        <w:rPr>
+          <w:rFonts w:ascii="Helvetica Neue" w:hAnsi="Helvetica Neue" w:cs="Helvetica Neue"/>
+          <w:color w:val="262626"/>
+        </w:rPr>
+        <w:t>eg</w:t>
+      </w:r>
+      <w:proofErr w:type="spellEnd"/>
+      <w:r>
+        <w:rPr>
+          <w:rFonts w:ascii="Helvetica Neue" w:hAnsi="Helvetica Neue" w:cs="Helvetica Neue"/>
+          <w:color w:val="262626"/>
+        </w:rPr>
+        <w:t>. Limited number of tasks and limited file sizes) for free versions, requires subscription fee to unlock all functionalities.</w:t>
       </w:r>
     </w:p>
     <w:p>
@@ -21337,6 +22468,7 @@
           <w:sz w:val="28"/>
           <w:szCs w:val="28"/>
         </w:rPr>
+        <w:lastRenderedPageBreak/>
         <w:t>Rachel: Todo.txt</w:t>
       </w:r>
     </w:p>
@@ -21402,7 +22534,23 @@
           <w:rFonts w:ascii="Helvetica Neue" w:hAnsi="Helvetica Neue" w:cs="Helvetica Neue"/>
           <w:color w:val="262626"/>
         </w:rPr>
-        <w:t>Has many filters to choose from: project, context, priority, keyword, etc, so it is easy to narrow down a long list based on what you want to look for.</w:t>
+        <w:t xml:space="preserve">Has many filters to choose from: project, context, priority, keyword, </w:t>
+      </w:r>
+      <w:proofErr w:type="spellStart"/>
+      <w:r>
+        <w:rPr>
+          <w:rFonts w:ascii="Helvetica Neue" w:hAnsi="Helvetica Neue" w:cs="Helvetica Neue"/>
+          <w:color w:val="262626"/>
+        </w:rPr>
+        <w:t>etc</w:t>
+      </w:r>
+      <w:proofErr w:type="spellEnd"/>
+      <w:r>
+        <w:rPr>
+          <w:rFonts w:ascii="Helvetica Neue" w:hAnsi="Helvetica Neue" w:cs="Helvetica Neue"/>
+          <w:color w:val="262626"/>
+        </w:rPr>
+        <w:t>, so it is easy to narrow down a long list based on what you want to look for.</w:t>
       </w:r>
     </w:p>
     <w:p>
@@ -21542,7 +22690,23 @@
           <w:rFonts w:ascii="Helvetica Neue" w:hAnsi="Helvetica Neue" w:cs="Helvetica Neue"/>
           <w:color w:val="262626"/>
         </w:rPr>
-        <w:t>Can sort tasks based on 5 priority labels (alphabets A - E, where A corresponds to the highest priority), with non-prioritised tasks listed at the bottom.</w:t>
+        <w:t>Can sort tasks based on 5 priority labels (alphabets A - E, where A corresponds to the highest priority), with non-</w:t>
+      </w:r>
+      <w:proofErr w:type="spellStart"/>
+      <w:r>
+        <w:rPr>
+          <w:rFonts w:ascii="Helvetica Neue" w:hAnsi="Helvetica Neue" w:cs="Helvetica Neue"/>
+          <w:color w:val="262626"/>
+        </w:rPr>
+        <w:t>prioritised</w:t>
+      </w:r>
+      <w:proofErr w:type="spellEnd"/>
+      <w:r>
+        <w:rPr>
+          <w:rFonts w:ascii="Helvetica Neue" w:hAnsi="Helvetica Neue" w:cs="Helvetica Neue"/>
+          <w:color w:val="262626"/>
+        </w:rPr>
+        <w:t xml:space="preserve"> tasks listed at the bottom.</w:t>
       </w:r>
     </w:p>
     <w:p>
@@ -21636,7 +22800,23 @@
           <w:rFonts w:ascii="Helvetica Neue" w:hAnsi="Helvetica Neue" w:cs="Helvetica Neue"/>
           <w:color w:val="262626"/>
         </w:rPr>
-        <w:t>Has no support for editing of directory in the application, so user has to manually edit one of the downloaded files “todo.cfg” in order to specify the directory in which the user wishes the save the file when used on a desktop.</w:t>
+        <w:t>Has no support for editing of directory in the application, so user has to manually edit one of the downloaded files “</w:t>
+      </w:r>
+      <w:proofErr w:type="spellStart"/>
+      <w:r>
+        <w:rPr>
+          <w:rFonts w:ascii="Helvetica Neue" w:hAnsi="Helvetica Neue" w:cs="Helvetica Neue"/>
+          <w:color w:val="262626"/>
+        </w:rPr>
+        <w:t>todo.cfg</w:t>
+      </w:r>
+      <w:proofErr w:type="spellEnd"/>
+      <w:r>
+        <w:rPr>
+          <w:rFonts w:ascii="Helvetica Neue" w:hAnsi="Helvetica Neue" w:cs="Helvetica Neue"/>
+          <w:color w:val="262626"/>
+        </w:rPr>
+        <w:t>” in order to specify the directory in which the user wishes the save the file when used on a desktop.</w:t>
       </w:r>
     </w:p>
     <w:p>
@@ -21664,8 +22844,17 @@
           <w:rFonts w:ascii="Helvetica Neue" w:hAnsi="Helvetica Neue" w:cs="Helvetica Neue"/>
           <w:color w:val="262626"/>
         </w:rPr>
-        <w:t>Has no support for routine tasks.</w:t>
-      </w:r>
+        <w:t xml:space="preserve">Has no support for routine </w:t>
+      </w:r>
+      <w:proofErr w:type="gramStart"/>
+      <w:r>
+        <w:rPr>
+          <w:rFonts w:ascii="Helvetica Neue" w:hAnsi="Helvetica Neue" w:cs="Helvetica Neue"/>
+          <w:color w:val="262626"/>
+        </w:rPr>
+        <w:t>tasks.</w:t>
+      </w:r>
+      <w:proofErr w:type="gramEnd"/>
     </w:p>
     <w:p>
       <w:pPr>
@@ -21692,8 +22881,17 @@
           <w:rFonts w:ascii="Helvetica Neue" w:hAnsi="Helvetica Neue" w:cs="Helvetica Neue"/>
           <w:color w:val="262626"/>
         </w:rPr>
-        <w:t>Has no support for subtasks under main tasks.</w:t>
-      </w:r>
+        <w:t xml:space="preserve">Has no support for subtasks under main </w:t>
+      </w:r>
+      <w:proofErr w:type="gramStart"/>
+      <w:r>
+        <w:rPr>
+          <w:rFonts w:ascii="Helvetica Neue" w:hAnsi="Helvetica Neue" w:cs="Helvetica Neue"/>
+          <w:color w:val="262626"/>
+        </w:rPr>
+        <w:t>tasks.</w:t>
+      </w:r>
+      <w:proofErr w:type="gramEnd"/>
     </w:p>
     <w:p>
       <w:pPr>
@@ -21766,6 +22964,7 @@
           <w:szCs w:val="28"/>
         </w:rPr>
       </w:pPr>
+      <w:proofErr w:type="spellStart"/>
       <w:r>
         <w:rPr>
           <w:rFonts w:ascii="Helvetica Neue" w:hAnsi="Helvetica Neue" w:cs="Helvetica Neue"/>
@@ -21775,7 +22974,43 @@
           <w:sz w:val="28"/>
           <w:szCs w:val="28"/>
         </w:rPr>
-        <w:t>Jia Wern: iCal</w:t>
+        <w:t>Jia</w:t>
+      </w:r>
+      <w:proofErr w:type="spellEnd"/>
+      <w:r>
+        <w:rPr>
+          <w:rFonts w:ascii="Helvetica Neue" w:hAnsi="Helvetica Neue" w:cs="Helvetica Neue"/>
+          <w:b/>
+          <w:bCs/>
+          <w:color w:val="262626"/>
+          <w:sz w:val="28"/>
+          <w:szCs w:val="28"/>
+        </w:rPr>
+        <w:t xml:space="preserve"> </w:t>
+      </w:r>
+      <w:proofErr w:type="spellStart"/>
+      <w:r>
+        <w:rPr>
+          <w:rFonts w:ascii="Helvetica Neue" w:hAnsi="Helvetica Neue" w:cs="Helvetica Neue"/>
+          <w:b/>
+          <w:bCs/>
+          <w:color w:val="262626"/>
+          <w:sz w:val="28"/>
+          <w:szCs w:val="28"/>
+        </w:rPr>
+        <w:t>Wern</w:t>
+      </w:r>
+      <w:proofErr w:type="spellEnd"/>
+      <w:r>
+        <w:rPr>
+          <w:rFonts w:ascii="Helvetica Neue" w:hAnsi="Helvetica Neue" w:cs="Helvetica Neue"/>
+          <w:b/>
+          <w:bCs/>
+          <w:color w:val="262626"/>
+          <w:sz w:val="28"/>
+          <w:szCs w:val="28"/>
+        </w:rPr>
+        <w:t>: iCal</w:t>
       </w:r>
     </w:p>
     <w:p>
@@ -21924,7 +23159,23 @@
           <w:rFonts w:ascii="Helvetica Neue" w:hAnsi="Helvetica Neue" w:cs="Helvetica Neue"/>
           <w:color w:val="262626"/>
         </w:rPr>
-        <w:t>Can categorize events and each category is distinctly colour coded.</w:t>
+        <w:t xml:space="preserve">Can categorize events and each category is distinctly </w:t>
+      </w:r>
+      <w:proofErr w:type="spellStart"/>
+      <w:r>
+        <w:rPr>
+          <w:rFonts w:ascii="Helvetica Neue" w:hAnsi="Helvetica Neue" w:cs="Helvetica Neue"/>
+          <w:color w:val="262626"/>
+        </w:rPr>
+        <w:t>colour</w:t>
+      </w:r>
+      <w:proofErr w:type="spellEnd"/>
+      <w:r>
+        <w:rPr>
+          <w:rFonts w:ascii="Helvetica Neue" w:hAnsi="Helvetica Neue" w:cs="Helvetica Neue"/>
+          <w:color w:val="262626"/>
+        </w:rPr>
+        <w:t xml:space="preserve"> coded.</w:t>
       </w:r>
     </w:p>
     <w:p>
@@ -22116,7 +23367,23 @@
           <w:rFonts w:ascii="Helvetica Neue" w:hAnsi="Helvetica Neue" w:cs="Helvetica Neue"/>
           <w:color w:val="262626"/>
         </w:rPr>
-        <w:t>Has no automatic way to block of timings. An actual event has to be created and deleted should the event is not happening anymore.</w:t>
+        <w:t xml:space="preserve">Has no automatic way to block of </w:t>
+      </w:r>
+      <w:proofErr w:type="gramStart"/>
+      <w:r>
+        <w:rPr>
+          <w:rFonts w:ascii="Helvetica Neue" w:hAnsi="Helvetica Neue" w:cs="Helvetica Neue"/>
+          <w:color w:val="262626"/>
+        </w:rPr>
+        <w:t>timings.</w:t>
+      </w:r>
+      <w:proofErr w:type="gramEnd"/>
+      <w:r>
+        <w:rPr>
+          <w:rFonts w:ascii="Helvetica Neue" w:hAnsi="Helvetica Neue" w:cs="Helvetica Neue"/>
+          <w:color w:val="262626"/>
+        </w:rPr>
+        <w:t xml:space="preserve"> An actual event has to be created and deleted should the event is not happening anymore.</w:t>
       </w:r>
     </w:p>
     <w:sectPr>
@@ -22202,7 +23469,6 @@
               <w:dataBinding w:prefixMappings="xmlns:ns0='http://schemas.openxmlformats.org/package/2006/metadata/core-properties' xmlns:ns1='http://purl.org/dc/elements/1.1/'" w:xpath="/ns0:coreProperties[1]/ns1:title[1]" w:storeItemID="{6C3C8BC8-F283-45AE-878A-BAB7291924A1}"/>
               <w:text/>
             </w:sdtPr>
-            <w:sdtEndPr/>
             <w:sdtContent>
               <w:r>
                 <w:rPr>
@@ -22264,7 +23530,7 @@
               <w:noProof/>
               <w:color w:val="595959" w:themeColor="text1" w:themeTint="A6"/>
             </w:rPr>
-            <w:t>1</w:t>
+            <w:t>22</w:t>
           </w:r>
           <w:r>
             <w:rPr>
@@ -26985,6 +28251,7 @@
   </w:compat>
   <w:rsids>
     <w:rsidRoot w:val="00AE7905"/>
+    <w:rsid w:val="001B046B"/>
     <w:rsid w:val="00AE7905"/>
     <w:rsid w:val="00CF0F4B"/>
   </w:rsids>

</xml_diff>